<commit_message>
feat(sql): updated the 5 day report
</commit_message>
<xml_diff>
--- a/Week-02-Postgres/📊 SQL.docx
+++ b/Week-02-Postgres/📊 SQL.docx
@@ -3,12 +3,6 @@
 <w:document xmlns:wpc="http://schemas.microsoft.com/office/word/2010/wordprocessingCanvas" xmlns:cx="http://schemas.microsoft.com/office/drawing/2014/chartex" xmlns:cx1="http://schemas.microsoft.com/office/drawing/2015/9/8/chartex" xmlns:cx2="http://schemas.microsoft.com/office/drawing/2015/10/21/chartex" xmlns:cx3="http://schemas.microsoft.com/office/drawing/2016/5/9/chartex" xmlns:cx4="http://schemas.microsoft.com/office/drawing/2016/5/10/chartex" xmlns:cx5="http://schemas.microsoft.com/office/drawing/2016/5/11/chartex" xmlns:cx6="http://schemas.microsoft.com/office/drawing/2016/5/12/chartex" xmlns:cx7="http://schemas.microsoft.com/office/drawing/2016/5/13/chartex" xmlns:cx8="http://schemas.microsoft.com/office/drawing/2016/5/14/chartex" xmlns:mc="http://schemas.openxmlformats.org/markup-compatibility/2006" xmlns:aink="http://schemas.microsoft.com/office/drawing/2016/ink" xmlns:am3d="http://schemas.microsoft.com/office/drawing/2017/model3d" xmlns:o="urn:schemas-microsoft-com:office:office" xmlns:oel="http://schemas.microsoft.com/office/2019/extlst" xmlns:r="http://schemas.openxmlformats.org/officeDocument/2006/relationships" xmlns:m="http://schemas.openxmlformats.org/officeDocument/2006/math" xmlns:v="urn:schemas-microsoft-com:vml" xmlns:wp14="http://schemas.microsoft.com/office/word/2010/wordprocessingDrawing" xmlns:wp="http://schemas.openxmlformats.org/drawingml/2006/wordprocessingDrawing" xmlns:w10="urn:schemas-microsoft-com:office:word" xmlns:w="http://schemas.openxmlformats.org/wordprocessingml/2006/main" xmlns:w14="http://schemas.microsoft.com/office/word/2010/wordml" xmlns:w15="http://schemas.microsoft.com/office/word/2012/wordml" xmlns:w16cex="http://schemas.microsoft.com/office/word/2018/wordml/cex" xmlns:w16cid="http://schemas.microsoft.com/office/word/2016/wordml/cid" xmlns:w16="http://schemas.microsoft.com/office/word/2018/wordml" xmlns:w16du="http://schemas.microsoft.com/office/word/2023/wordml/word16du" xmlns:w16sdtdh="http://schemas.microsoft.com/office/word/2020/wordml/sdtdatahash" xmlns:w16sdtfl="http://schemas.microsoft.com/office/word/2024/wordml/sdtformatlock" xmlns:w16se="http://schemas.microsoft.com/office/word/2015/wordml/symex" xmlns:wpg="http://schemas.microsoft.com/office/word/2010/wordprocessingGroup" xmlns:wpi="http://schemas.microsoft.com/office/word/2010/wordprocessingInk" xmlns:wne="http://schemas.microsoft.com/office/word/2006/wordml" xmlns:wps="http://schemas.microsoft.com/office/word/2010/wordprocessingShape" mc:Ignorable="w14 w15 w16se w16cid w16 w16cex w16sdtdh w16sdtfl w16du wp14">
   <w:body>
     <w:p>
-      <w:pPr>
-        <w:rPr>
-          <w:b/>
-          <w:bCs/>
-        </w:rPr>
-      </w:pPr>
       <w:r>
         <w:rPr>
           <w:rFonts w:ascii="Segoe UI Emoji" w:hAnsi="Segoe UI Emoji" w:cs="Segoe UI Emoji"/>
@@ -22,16 +16,10 @@
           <w:b/>
           <w:bCs/>
         </w:rPr>
-        <w:t xml:space="preserve"> SQL Window Functions - 3-Day Learning Journey</w:t>
-      </w:r>
-    </w:p>
-    <w:p>
-      <w:pPr>
-        <w:rPr>
-          <w:b/>
-          <w:bCs/>
-        </w:rPr>
-      </w:pPr>
+        <w:t xml:space="preserve"> SQL Window Functions - 5-Day Learning Journey</w:t>
+      </w:r>
+    </w:p>
+    <w:p>
       <w:r>
         <w:rPr>
           <w:rFonts w:ascii="Segoe UI Emoji" w:hAnsi="Segoe UI Emoji" w:cs="Segoe UI Emoji"/>
@@ -49,12 +37,6 @@
       </w:r>
     </w:p>
     <w:p>
-      <w:pPr>
-        <w:rPr>
-          <w:b/>
-          <w:bCs/>
-        </w:rPr>
-      </w:pPr>
       <w:r>
         <w:rPr>
           <w:rFonts w:ascii="Segoe UI Emoji" w:hAnsi="Segoe UI Emoji" w:cs="Segoe UI Emoji"/>
@@ -83,16 +65,10 @@
         <w:t>Rank #1 Product</w:t>
       </w:r>
       <w:r>
-        <w:t xml:space="preserve"> (by Revenue) from each Region (North, South, etc.). They didn't want to see the entire list—just the winners.</w:t>
-      </w:r>
-    </w:p>
-    <w:p>
-      <w:pPr>
-        <w:rPr>
-          <w:b/>
-          <w:bCs/>
-        </w:rPr>
-      </w:pPr>
+        <w:t xml:space="preserve"> (by Revenue) from each Region (North, South, etc.). They didn't want to see the entire list---just the winners.</w:t>
+      </w:r>
+    </w:p>
+    <w:p>
       <w:r>
         <w:rPr>
           <w:rFonts w:ascii="Segoe UI Emoji" w:hAnsi="Segoe UI Emoji" w:cs="Segoe UI Emoji"/>
@@ -134,7 +110,7 @@
       <w:pPr>
         <w:numPr>
           <w:ilvl w:val="0"/>
-          <w:numId w:val="1"/>
+          <w:numId w:val="6"/>
         </w:numPr>
       </w:pPr>
       <w:r>
@@ -160,7 +136,7 @@
       <w:pPr>
         <w:numPr>
           <w:ilvl w:val="0"/>
-          <w:numId w:val="1"/>
+          <w:numId w:val="6"/>
         </w:numPr>
       </w:pPr>
       <w:r>
@@ -178,7 +154,7 @@
       <w:pPr>
         <w:numPr>
           <w:ilvl w:val="0"/>
-          <w:numId w:val="1"/>
+          <w:numId w:val="6"/>
         </w:numPr>
       </w:pPr>
       <w:r>
@@ -206,7 +182,7 @@
       <w:pPr>
         <w:numPr>
           <w:ilvl w:val="0"/>
-          <w:numId w:val="2"/>
+          <w:numId w:val="7"/>
         </w:numPr>
       </w:pPr>
       <w:r>
@@ -217,7 +193,7 @@
       <w:pPr>
         <w:numPr>
           <w:ilvl w:val="0"/>
-          <w:numId w:val="2"/>
+          <w:numId w:val="7"/>
         </w:numPr>
       </w:pPr>
       <w:r>
@@ -225,12 +201,6 @@
       </w:r>
     </w:p>
     <w:p>
-      <w:pPr>
-        <w:rPr>
-          <w:b/>
-          <w:bCs/>
-        </w:rPr>
-      </w:pPr>
       <w:r>
         <w:rPr>
           <w:rFonts w:ascii="Segoe UI Emoji" w:hAnsi="Segoe UI Emoji" w:cs="Segoe UI Emoji"/>
@@ -254,18 +224,12 @@
     </w:p>
     <w:p>
       <w:r>
-        <w:pict w14:anchorId="7D1188CB">
-          <v:rect id="_x0000_i1049" style="width:0;height:1.5pt" o:hralign="center" o:hrstd="t" o:hr="t" fillcolor="#a0a0a0" stroked="f"/>
+        <w:pict w14:anchorId="2BB15F90">
+          <v:rect id="_x0000_i1063" style="width:0;height:1.5pt" o:hralign="center" o:hrstd="t" o:hr="t" fillcolor="#a0a0a0" stroked="f"/>
         </w:pict>
       </w:r>
     </w:p>
     <w:p>
-      <w:pPr>
-        <w:rPr>
-          <w:b/>
-          <w:bCs/>
-        </w:rPr>
-      </w:pPr>
       <w:r>
         <w:rPr>
           <w:rFonts w:ascii="Segoe UI Emoji" w:hAnsi="Segoe UI Emoji" w:cs="Segoe UI Emoji"/>
@@ -283,12 +247,6 @@
       </w:r>
     </w:p>
     <w:p>
-      <w:pPr>
-        <w:rPr>
-          <w:b/>
-          <w:bCs/>
-        </w:rPr>
-      </w:pPr>
       <w:r>
         <w:rPr>
           <w:rFonts w:ascii="Segoe UI Emoji" w:hAnsi="Segoe UI Emoji" w:cs="Segoe UI Emoji"/>
@@ -311,12 +269,6 @@
       </w:r>
     </w:p>
     <w:p>
-      <w:pPr>
-        <w:rPr>
-          <w:b/>
-          <w:bCs/>
-        </w:rPr>
-      </w:pPr>
       <w:r>
         <w:rPr>
           <w:rFonts w:ascii="Segoe UI Emoji" w:hAnsi="Segoe UI Emoji" w:cs="Segoe UI Emoji"/>
@@ -342,7 +294,7 @@
       <w:pPr>
         <w:numPr>
           <w:ilvl w:val="0"/>
-          <w:numId w:val="3"/>
+          <w:numId w:val="8"/>
         </w:numPr>
       </w:pPr>
       <w:r>
@@ -376,7 +328,7 @@
       <w:pPr>
         <w:numPr>
           <w:ilvl w:val="0"/>
-          <w:numId w:val="3"/>
+          <w:numId w:val="8"/>
         </w:numPr>
       </w:pPr>
       <w:proofErr w:type="gramStart"/>
@@ -403,7 +355,7 @@
       <w:pPr>
         <w:numPr>
           <w:ilvl w:val="0"/>
-          <w:numId w:val="3"/>
+          <w:numId w:val="8"/>
         </w:numPr>
       </w:pPr>
       <w:r>
@@ -434,12 +386,6 @@
       </w:r>
     </w:p>
     <w:p>
-      <w:pPr>
-        <w:rPr>
-          <w:b/>
-          <w:bCs/>
-        </w:rPr>
-      </w:pPr>
       <w:r>
         <w:rPr>
           <w:rFonts w:ascii="Segoe UI Emoji" w:hAnsi="Segoe UI Emoji" w:cs="Segoe UI Emoji"/>
@@ -471,18 +417,12 @@
     </w:p>
     <w:p>
       <w:r>
-        <w:pict w14:anchorId="24B9C8A3">
-          <v:rect id="_x0000_i1050" style="width:0;height:1.5pt" o:hralign="center" o:hrstd="t" o:hr="t" fillcolor="#a0a0a0" stroked="f"/>
+        <w:pict w14:anchorId="4EABE264">
+          <v:rect id="_x0000_i1064" style="width:0;height:1.5pt" o:hralign="center" o:hrstd="t" o:hr="t" fillcolor="#a0a0a0" stroked="f"/>
         </w:pict>
       </w:r>
     </w:p>
     <w:p>
-      <w:pPr>
-        <w:rPr>
-          <w:b/>
-          <w:bCs/>
-        </w:rPr>
-      </w:pPr>
       <w:r>
         <w:rPr>
           <w:rFonts w:ascii="Segoe UI Emoji" w:hAnsi="Segoe UI Emoji" w:cs="Segoe UI Emoji"/>
@@ -501,12 +441,6 @@
       </w:r>
     </w:p>
     <w:p>
-      <w:pPr>
-        <w:rPr>
-          <w:b/>
-          <w:bCs/>
-        </w:rPr>
-      </w:pPr>
       <w:r>
         <w:rPr>
           <w:rFonts w:ascii="Segoe UI Emoji" w:hAnsi="Segoe UI Emoji" w:cs="Segoe UI Emoji"/>
@@ -529,12 +463,6 @@
       </w:r>
     </w:p>
     <w:p>
-      <w:pPr>
-        <w:rPr>
-          <w:b/>
-          <w:bCs/>
-        </w:rPr>
-      </w:pPr>
       <w:r>
         <w:rPr>
           <w:rFonts w:ascii="Segoe UI Emoji" w:hAnsi="Segoe UI Emoji" w:cs="Segoe UI Emoji"/>
@@ -560,7 +488,7 @@
       <w:pPr>
         <w:numPr>
           <w:ilvl w:val="0"/>
-          <w:numId w:val="4"/>
+          <w:numId w:val="9"/>
         </w:numPr>
       </w:pPr>
       <w:r>
@@ -594,7 +522,7 @@
       <w:pPr>
         <w:numPr>
           <w:ilvl w:val="0"/>
-          <w:numId w:val="4"/>
+          <w:numId w:val="9"/>
         </w:numPr>
       </w:pPr>
       <w:r>
@@ -616,12 +544,6 @@
       </w:r>
     </w:p>
     <w:p>
-      <w:pPr>
-        <w:rPr>
-          <w:b/>
-          <w:bCs/>
-        </w:rPr>
-      </w:pPr>
       <w:r>
         <w:rPr>
           <w:rFonts w:ascii="Segoe UI Emoji" w:hAnsi="Segoe UI Emoji" w:cs="Segoe UI Emoji"/>
@@ -647,7 +569,7 @@
       <w:pPr>
         <w:numPr>
           <w:ilvl w:val="0"/>
-          <w:numId w:val="5"/>
+          <w:numId w:val="10"/>
         </w:numPr>
       </w:pPr>
       <w:r>
@@ -658,7 +580,7 @@
       <w:pPr>
         <w:numPr>
           <w:ilvl w:val="0"/>
-          <w:numId w:val="5"/>
+          <w:numId w:val="10"/>
         </w:numPr>
       </w:pPr>
       <w:r>
@@ -677,7 +599,7 @@
       <w:pPr>
         <w:numPr>
           <w:ilvl w:val="0"/>
-          <w:numId w:val="5"/>
+          <w:numId w:val="10"/>
         </w:numPr>
       </w:pPr>
       <w:r>
@@ -686,18 +608,1681 @@
     </w:p>
     <w:p>
       <w:r>
-        <w:pict w14:anchorId="0652D67B">
-          <v:rect id="_x0000_i1051" style="width:0;height:1.5pt" o:hralign="center" o:hrstd="t" o:hr="t" fillcolor="#a0a0a0" stroked="f"/>
+        <w:pict w14:anchorId="3318F051">
+          <v:rect id="_x0000_i1065" style="width:0;height:1.5pt" o:hralign="center" o:hrstd="t" o:hr="t" fillcolor="#a0a0a0" stroked="f"/>
         </w:pict>
       </w:r>
     </w:p>
     <w:p>
-      <w:pPr>
-        <w:rPr>
-          <w:b/>
-          <w:bCs/>
-        </w:rPr>
-      </w:pPr>
+      <w:r>
+        <w:rPr>
+          <w:rFonts w:ascii="Segoe UI Emoji" w:hAnsi="Segoe UI Emoji" w:cs="Segoe UI Emoji"/>
+          <w:b/>
+          <w:bCs/>
+        </w:rPr>
+        <w:t>📅</w:t>
+      </w:r>
+      <w:r>
+        <w:rPr>
+          <w:b/>
+          <w:bCs/>
+        </w:rPr>
+        <w:t xml:space="preserve"> Day 4: The "Rolling" Problem (Cumulative Analysis)</w:t>
+      </w:r>
+    </w:p>
+    <w:p>
+      <w:r>
+        <w:rPr>
+          <w:rFonts w:ascii="Segoe UI Emoji" w:hAnsi="Segoe UI Emoji" w:cs="Segoe UI Emoji"/>
+          <w:b/>
+          <w:bCs/>
+        </w:rPr>
+        <w:t>🧐</w:t>
+      </w:r>
+      <w:r>
+        <w:rPr>
+          <w:b/>
+          <w:bCs/>
+        </w:rPr>
+        <w:t xml:space="preserve"> Business Situation</w:t>
+      </w:r>
+    </w:p>
+    <w:p>
+      <w:r>
+        <w:t xml:space="preserve">Sales Head ne ek </w:t>
+      </w:r>
+      <w:proofErr w:type="spellStart"/>
+      <w:r>
+        <w:t>nayi</w:t>
+      </w:r>
+      <w:proofErr w:type="spellEnd"/>
+      <w:r>
+        <w:t xml:space="preserve"> requirement di: "</w:t>
+      </w:r>
+      <w:proofErr w:type="spellStart"/>
+      <w:r>
+        <w:t>Mujhe</w:t>
+      </w:r>
+      <w:proofErr w:type="spellEnd"/>
+      <w:r>
+        <w:t xml:space="preserve"> </w:t>
+      </w:r>
+      <w:proofErr w:type="spellStart"/>
+      <w:r>
+        <w:t>sirf</w:t>
+      </w:r>
+      <w:proofErr w:type="spellEnd"/>
+      <w:r>
+        <w:t xml:space="preserve"> </w:t>
+      </w:r>
+      <w:proofErr w:type="spellStart"/>
+      <w:r>
+        <w:t>aaj</w:t>
+      </w:r>
+      <w:proofErr w:type="spellEnd"/>
+      <w:r>
+        <w:t xml:space="preserve"> ki sales mat </w:t>
+      </w:r>
+      <w:proofErr w:type="spellStart"/>
+      <w:r>
+        <w:t>dikhao</w:t>
+      </w:r>
+      <w:proofErr w:type="spellEnd"/>
+      <w:r>
+        <w:t xml:space="preserve">. </w:t>
+      </w:r>
+      <w:proofErr w:type="spellStart"/>
+      <w:r>
+        <w:t>Mujhe</w:t>
+      </w:r>
+      <w:proofErr w:type="spellEnd"/>
+      <w:r>
+        <w:t xml:space="preserve"> yeh </w:t>
+      </w:r>
+      <w:proofErr w:type="spellStart"/>
+      <w:r>
+        <w:t>batao</w:t>
+      </w:r>
+      <w:proofErr w:type="spellEnd"/>
+      <w:r>
+        <w:t xml:space="preserve"> ki </w:t>
+      </w:r>
+      <w:proofErr w:type="spellStart"/>
+      <w:r>
+        <w:t>saal</w:t>
+      </w:r>
+      <w:proofErr w:type="spellEnd"/>
+      <w:r>
+        <w:t xml:space="preserve"> ki </w:t>
+      </w:r>
+      <w:proofErr w:type="spellStart"/>
+      <w:r>
+        <w:t>shuruaat</w:t>
+      </w:r>
+      <w:proofErr w:type="spellEnd"/>
+      <w:r>
+        <w:t xml:space="preserve"> se </w:t>
+      </w:r>
+      <w:proofErr w:type="spellStart"/>
+      <w:r>
+        <w:t>lekar</w:t>
+      </w:r>
+      <w:proofErr w:type="spellEnd"/>
+      <w:r>
+        <w:t xml:space="preserve"> </w:t>
+      </w:r>
+      <w:proofErr w:type="spellStart"/>
+      <w:r>
+        <w:t>aaj</w:t>
+      </w:r>
+      <w:proofErr w:type="spellEnd"/>
+      <w:r>
+        <w:t xml:space="preserve"> </w:t>
+      </w:r>
+      <w:proofErr w:type="spellStart"/>
+      <w:r>
+        <w:t>tak</w:t>
+      </w:r>
+      <w:proofErr w:type="spellEnd"/>
+      <w:r>
+        <w:t xml:space="preserve"> </w:t>
+      </w:r>
+      <w:proofErr w:type="spellStart"/>
+      <w:r>
+        <w:t>humne</w:t>
+      </w:r>
+      <w:proofErr w:type="spellEnd"/>
+      <w:r>
+        <w:t xml:space="preserve"> total </w:t>
+      </w:r>
+      <w:proofErr w:type="spellStart"/>
+      <w:r>
+        <w:t>kitna</w:t>
+      </w:r>
+      <w:proofErr w:type="spellEnd"/>
+      <w:r>
+        <w:t xml:space="preserve"> </w:t>
+      </w:r>
+      <w:proofErr w:type="spellStart"/>
+      <w:r>
+        <w:t>kama</w:t>
+      </w:r>
+      <w:proofErr w:type="spellEnd"/>
+      <w:r>
+        <w:t xml:space="preserve"> </w:t>
+      </w:r>
+      <w:proofErr w:type="spellStart"/>
+      <w:r>
+        <w:t>liya</w:t>
+      </w:r>
+      <w:proofErr w:type="spellEnd"/>
+      <w:r>
+        <w:t xml:space="preserve"> </w:t>
+      </w:r>
+      <w:proofErr w:type="spellStart"/>
+      <w:r>
+        <w:t>hai</w:t>
+      </w:r>
+      <w:proofErr w:type="spellEnd"/>
+      <w:r>
+        <w:t xml:space="preserve"> (Year-to-Date)? Aur sales bahut </w:t>
+      </w:r>
+      <w:proofErr w:type="spellStart"/>
+      <w:r>
+        <w:t>upar-neeche</w:t>
+      </w:r>
+      <w:proofErr w:type="spellEnd"/>
+      <w:r>
+        <w:t xml:space="preserve"> </w:t>
+      </w:r>
+      <w:proofErr w:type="spellStart"/>
+      <w:r>
+        <w:t>ho</w:t>
+      </w:r>
+      <w:proofErr w:type="spellEnd"/>
+      <w:r>
+        <w:t xml:space="preserve"> </w:t>
+      </w:r>
+      <w:proofErr w:type="spellStart"/>
+      <w:r>
+        <w:t>rahi</w:t>
+      </w:r>
+      <w:proofErr w:type="spellEnd"/>
+      <w:r>
+        <w:t xml:space="preserve"> hain, </w:t>
+      </w:r>
+      <w:proofErr w:type="spellStart"/>
+      <w:r>
+        <w:t>kya</w:t>
+      </w:r>
+      <w:proofErr w:type="spellEnd"/>
+      <w:r>
+        <w:t xml:space="preserve"> tum </w:t>
+      </w:r>
+      <w:proofErr w:type="spellStart"/>
+      <w:r>
+        <w:t>mujhe</w:t>
+      </w:r>
+      <w:proofErr w:type="spellEnd"/>
+      <w:r>
+        <w:t xml:space="preserve"> ek average trend </w:t>
+      </w:r>
+      <w:proofErr w:type="spellStart"/>
+      <w:r>
+        <w:t>dikha</w:t>
+      </w:r>
+      <w:proofErr w:type="spellEnd"/>
+      <w:r>
+        <w:t xml:space="preserve"> </w:t>
+      </w:r>
+      <w:proofErr w:type="spellStart"/>
+      <w:r>
+        <w:t>sakte</w:t>
+      </w:r>
+      <w:proofErr w:type="spellEnd"/>
+      <w:r>
+        <w:t xml:space="preserve"> </w:t>
+      </w:r>
+      <w:proofErr w:type="spellStart"/>
+      <w:r>
+        <w:t>ho</w:t>
+      </w:r>
+      <w:proofErr w:type="spellEnd"/>
+      <w:r>
+        <w:t xml:space="preserve"> jo </w:t>
+      </w:r>
+      <w:proofErr w:type="spellStart"/>
+      <w:r>
+        <w:t>thoda</w:t>
+      </w:r>
+      <w:proofErr w:type="spellEnd"/>
+      <w:r>
+        <w:t xml:space="preserve"> stable </w:t>
+      </w:r>
+      <w:proofErr w:type="spellStart"/>
+      <w:r>
+        <w:t>ho</w:t>
+      </w:r>
+      <w:proofErr w:type="spellEnd"/>
+      <w:r>
+        <w:t>?"</w:t>
+      </w:r>
+    </w:p>
+    <w:p>
+      <w:r>
+        <w:rPr>
+          <w:rFonts w:ascii="Segoe UI Emoji" w:hAnsi="Segoe UI Emoji" w:cs="Segoe UI Emoji"/>
+          <w:b/>
+          <w:bCs/>
+        </w:rPr>
+        <w:t>💡</w:t>
+      </w:r>
+      <w:r>
+        <w:rPr>
+          <w:b/>
+          <w:bCs/>
+        </w:rPr>
+        <w:t xml:space="preserve"> Concept: Running Totals &amp; Window Frames</w:t>
+      </w:r>
+    </w:p>
+    <w:p>
+      <w:proofErr w:type="spellStart"/>
+      <w:r>
+        <w:t>Humne</w:t>
+      </w:r>
+      <w:proofErr w:type="spellEnd"/>
+      <w:r>
+        <w:t xml:space="preserve"> </w:t>
+      </w:r>
+      <w:proofErr w:type="spellStart"/>
+      <w:r>
+        <w:t>seekha</w:t>
+      </w:r>
+      <w:proofErr w:type="spellEnd"/>
+      <w:r>
+        <w:t xml:space="preserve"> ki SQL </w:t>
+      </w:r>
+      <w:proofErr w:type="spellStart"/>
+      <w:r>
+        <w:t>mein</w:t>
+      </w:r>
+      <w:proofErr w:type="spellEnd"/>
+      <w:r>
+        <w:t xml:space="preserve"> </w:t>
+      </w:r>
+      <w:proofErr w:type="spellStart"/>
+      <w:r>
+        <w:t>hisaab</w:t>
+      </w:r>
+      <w:proofErr w:type="spellEnd"/>
+      <w:r>
+        <w:t xml:space="preserve"> "</w:t>
+      </w:r>
+      <w:proofErr w:type="spellStart"/>
+      <w:r>
+        <w:t>jodte</w:t>
+      </w:r>
+      <w:proofErr w:type="spellEnd"/>
+      <w:r>
+        <w:t xml:space="preserve"> hue" </w:t>
+      </w:r>
+      <w:proofErr w:type="spellStart"/>
+      <w:r>
+        <w:t>kaise</w:t>
+      </w:r>
+      <w:proofErr w:type="spellEnd"/>
+      <w:r>
+        <w:t xml:space="preserve"> </w:t>
+      </w:r>
+      <w:proofErr w:type="spellStart"/>
+      <w:r>
+        <w:t>chalna</w:t>
+      </w:r>
+      <w:proofErr w:type="spellEnd"/>
+      <w:r>
+        <w:t xml:space="preserve"> </w:t>
+      </w:r>
+      <w:proofErr w:type="spellStart"/>
+      <w:r>
+        <w:t>hai</w:t>
+      </w:r>
+      <w:proofErr w:type="spellEnd"/>
+      <w:r>
+        <w:t>.</w:t>
+      </w:r>
+    </w:p>
+    <w:p>
+      <w:pPr>
+        <w:numPr>
+          <w:ilvl w:val="0"/>
+          <w:numId w:val="11"/>
+        </w:numPr>
+      </w:pPr>
+      <w:r>
+        <w:rPr>
+          <w:b/>
+          <w:bCs/>
+        </w:rPr>
+        <w:t>Running Total (Cumulative Sum):</w:t>
+      </w:r>
+    </w:p>
+    <w:p>
+      <w:pPr>
+        <w:numPr>
+          <w:ilvl w:val="1"/>
+          <w:numId w:val="11"/>
+        </w:numPr>
+      </w:pPr>
+      <w:r>
+        <w:rPr>
+          <w:b/>
+          <w:bCs/>
+        </w:rPr>
+        <w:t>The Tool:</w:t>
+      </w:r>
+      <w:r>
+        <w:t xml:space="preserve"> SUM(Revenue) OVER (ORDER BY Date)</w:t>
+      </w:r>
+    </w:p>
+    <w:p>
+      <w:pPr>
+        <w:numPr>
+          <w:ilvl w:val="1"/>
+          <w:numId w:val="11"/>
+        </w:numPr>
+      </w:pPr>
+      <w:r>
+        <w:rPr>
+          <w:b/>
+          <w:bCs/>
+        </w:rPr>
+        <w:t>The Logic:</w:t>
+      </w:r>
+      <w:r>
+        <w:t xml:space="preserve"> Jab hum OVER </w:t>
+      </w:r>
+      <w:proofErr w:type="spellStart"/>
+      <w:r>
+        <w:t>ke</w:t>
+      </w:r>
+      <w:proofErr w:type="spellEnd"/>
+      <w:r>
+        <w:t xml:space="preserve"> </w:t>
+      </w:r>
+      <w:proofErr w:type="spellStart"/>
+      <w:r>
+        <w:t>andar</w:t>
+      </w:r>
+      <w:proofErr w:type="spellEnd"/>
+      <w:r>
+        <w:t xml:space="preserve"> ORDER BY </w:t>
+      </w:r>
+      <w:proofErr w:type="spellStart"/>
+      <w:r>
+        <w:t>likhte</w:t>
+      </w:r>
+      <w:proofErr w:type="spellEnd"/>
+      <w:r>
+        <w:t xml:space="preserve"> hain, </w:t>
+      </w:r>
+      <w:proofErr w:type="spellStart"/>
+      <w:r>
+        <w:t>toh</w:t>
+      </w:r>
+      <w:proofErr w:type="spellEnd"/>
+      <w:r>
+        <w:t xml:space="preserve"> SQL </w:t>
+      </w:r>
+      <w:proofErr w:type="spellStart"/>
+      <w:r>
+        <w:t>samajh</w:t>
+      </w:r>
+      <w:proofErr w:type="spellEnd"/>
+      <w:r>
+        <w:t xml:space="preserve"> </w:t>
+      </w:r>
+      <w:proofErr w:type="spellStart"/>
+      <w:r>
+        <w:t>jaata</w:t>
+      </w:r>
+      <w:proofErr w:type="spellEnd"/>
+      <w:r>
+        <w:t xml:space="preserve"> </w:t>
+      </w:r>
+      <w:proofErr w:type="spellStart"/>
+      <w:r>
+        <w:t>hai</w:t>
+      </w:r>
+      <w:proofErr w:type="spellEnd"/>
+      <w:r>
+        <w:t xml:space="preserve"> ki "</w:t>
+      </w:r>
+      <w:proofErr w:type="spellStart"/>
+      <w:r>
+        <w:t>shuruaat</w:t>
+      </w:r>
+      <w:proofErr w:type="spellEnd"/>
+      <w:r>
+        <w:t xml:space="preserve"> se </w:t>
+      </w:r>
+      <w:proofErr w:type="spellStart"/>
+      <w:r>
+        <w:t>lekar</w:t>
+      </w:r>
+      <w:proofErr w:type="spellEnd"/>
+      <w:r>
+        <w:t xml:space="preserve"> current row </w:t>
+      </w:r>
+      <w:proofErr w:type="spellStart"/>
+      <w:r>
+        <w:t>tak</w:t>
+      </w:r>
+      <w:proofErr w:type="spellEnd"/>
+      <w:r>
+        <w:t xml:space="preserve">" ka </w:t>
+      </w:r>
+      <w:proofErr w:type="spellStart"/>
+      <w:r>
+        <w:t>jod</w:t>
+      </w:r>
+      <w:proofErr w:type="spellEnd"/>
+      <w:r>
+        <w:t xml:space="preserve"> </w:t>
+      </w:r>
+      <w:proofErr w:type="spellStart"/>
+      <w:r>
+        <w:t>karna</w:t>
+      </w:r>
+      <w:proofErr w:type="spellEnd"/>
+      <w:r>
+        <w:t xml:space="preserve"> </w:t>
+      </w:r>
+      <w:proofErr w:type="spellStart"/>
+      <w:r>
+        <w:t>hai</w:t>
+      </w:r>
+      <w:proofErr w:type="spellEnd"/>
+      <w:r>
+        <w:t xml:space="preserve">. Jaise cricket score </w:t>
+      </w:r>
+      <w:proofErr w:type="spellStart"/>
+      <w:r>
+        <w:t>har</w:t>
+      </w:r>
+      <w:proofErr w:type="spellEnd"/>
+      <w:r>
+        <w:t xml:space="preserve"> ball </w:t>
+      </w:r>
+      <w:proofErr w:type="spellStart"/>
+      <w:r>
+        <w:t>ke</w:t>
+      </w:r>
+      <w:proofErr w:type="spellEnd"/>
+      <w:r>
+        <w:t xml:space="preserve"> </w:t>
+      </w:r>
+      <w:proofErr w:type="spellStart"/>
+      <w:r>
+        <w:t>saath</w:t>
+      </w:r>
+      <w:proofErr w:type="spellEnd"/>
+      <w:r>
+        <w:t xml:space="preserve"> </w:t>
+      </w:r>
+      <w:proofErr w:type="spellStart"/>
+      <w:r>
+        <w:t>badhta</w:t>
+      </w:r>
+      <w:proofErr w:type="spellEnd"/>
+      <w:r>
+        <w:t xml:space="preserve"> </w:t>
+      </w:r>
+      <w:proofErr w:type="spellStart"/>
+      <w:r>
+        <w:t>hai</w:t>
+      </w:r>
+      <w:proofErr w:type="spellEnd"/>
+      <w:r>
+        <w:t>.</w:t>
+      </w:r>
+    </w:p>
+    <w:p>
+      <w:pPr>
+        <w:numPr>
+          <w:ilvl w:val="0"/>
+          <w:numId w:val="11"/>
+        </w:numPr>
+      </w:pPr>
+      <w:r>
+        <w:rPr>
+          <w:b/>
+          <w:bCs/>
+        </w:rPr>
+        <w:t xml:space="preserve">Moving Average (Rolling </w:t>
+      </w:r>
+      <w:proofErr w:type="spellStart"/>
+      <w:r>
+        <w:rPr>
+          <w:b/>
+          <w:bCs/>
+        </w:rPr>
+        <w:t>Avg</w:t>
+      </w:r>
+      <w:proofErr w:type="spellEnd"/>
+      <w:r>
+        <w:rPr>
+          <w:b/>
+          <w:bCs/>
+        </w:rPr>
+        <w:t>):</w:t>
+      </w:r>
+    </w:p>
+    <w:p>
+      <w:pPr>
+        <w:numPr>
+          <w:ilvl w:val="1"/>
+          <w:numId w:val="11"/>
+        </w:numPr>
+      </w:pPr>
+      <w:r>
+        <w:rPr>
+          <w:b/>
+          <w:bCs/>
+        </w:rPr>
+        <w:t>The Tool:</w:t>
+      </w:r>
+      <w:r>
+        <w:t xml:space="preserve"> AVG(Revenue) + Window Frames</w:t>
+      </w:r>
+    </w:p>
+    <w:p>
+      <w:pPr>
+        <w:numPr>
+          <w:ilvl w:val="1"/>
+          <w:numId w:val="11"/>
+        </w:numPr>
+      </w:pPr>
+      <w:r>
+        <w:rPr>
+          <w:b/>
+          <w:bCs/>
+        </w:rPr>
+        <w:t>The Syntax:</w:t>
+      </w:r>
+      <w:r>
+        <w:t xml:space="preserve"> ROWS BETWEEN 2 PRECEDING AND CURRENT </w:t>
+      </w:r>
+      <w:proofErr w:type="gramStart"/>
+      <w:r>
+        <w:t>ROW</w:t>
+      </w:r>
+      <w:proofErr w:type="gramEnd"/>
+    </w:p>
+    <w:p>
+      <w:pPr>
+        <w:numPr>
+          <w:ilvl w:val="1"/>
+          <w:numId w:val="11"/>
+        </w:numPr>
+      </w:pPr>
+      <w:r>
+        <w:rPr>
+          <w:b/>
+          <w:bCs/>
+        </w:rPr>
+        <w:lastRenderedPageBreak/>
+        <w:t>The Logic:</w:t>
+      </w:r>
+      <w:r>
+        <w:t xml:space="preserve"> </w:t>
+      </w:r>
+      <w:proofErr w:type="spellStart"/>
+      <w:r>
+        <w:t>Humne</w:t>
+      </w:r>
+      <w:proofErr w:type="spellEnd"/>
+      <w:r>
+        <w:t xml:space="preserve"> SQL ko ek "Frame" diya: "Mera average </w:t>
+      </w:r>
+      <w:proofErr w:type="spellStart"/>
+      <w:r>
+        <w:t>nikaalne</w:t>
+      </w:r>
+      <w:proofErr w:type="spellEnd"/>
+      <w:r>
+        <w:t xml:space="preserve"> </w:t>
+      </w:r>
+      <w:proofErr w:type="spellStart"/>
+      <w:r>
+        <w:t>ke</w:t>
+      </w:r>
+      <w:proofErr w:type="spellEnd"/>
+      <w:r>
+        <w:t xml:space="preserve"> </w:t>
+      </w:r>
+      <w:proofErr w:type="spellStart"/>
+      <w:r>
+        <w:t>liye</w:t>
+      </w:r>
+      <w:proofErr w:type="spellEnd"/>
+      <w:r>
+        <w:t xml:space="preserve"> </w:t>
+      </w:r>
+      <w:proofErr w:type="spellStart"/>
+      <w:r>
+        <w:t>mera</w:t>
+      </w:r>
+      <w:proofErr w:type="spellEnd"/>
+      <w:r>
+        <w:t xml:space="preserve"> aur mere </w:t>
+      </w:r>
+      <w:proofErr w:type="spellStart"/>
+      <w:r>
+        <w:t>peeche</w:t>
+      </w:r>
+      <w:proofErr w:type="spellEnd"/>
+      <w:r>
+        <w:t xml:space="preserve"> </w:t>
+      </w:r>
+      <w:proofErr w:type="spellStart"/>
+      <w:r>
+        <w:t>khade</w:t>
+      </w:r>
+      <w:proofErr w:type="spellEnd"/>
+      <w:r>
+        <w:t xml:space="preserve"> 2 logon ka revenue lo." Isse data ka '</w:t>
+      </w:r>
+      <w:proofErr w:type="spellStart"/>
+      <w:r>
+        <w:t>shor</w:t>
+      </w:r>
+      <w:proofErr w:type="spellEnd"/>
+      <w:r>
+        <w:t xml:space="preserve">' (noise) </w:t>
+      </w:r>
+      <w:proofErr w:type="spellStart"/>
+      <w:r>
+        <w:t>kam</w:t>
+      </w:r>
+      <w:proofErr w:type="spellEnd"/>
+      <w:r>
+        <w:t xml:space="preserve"> </w:t>
+      </w:r>
+      <w:proofErr w:type="spellStart"/>
+      <w:r>
+        <w:t>ho</w:t>
+      </w:r>
+      <w:proofErr w:type="spellEnd"/>
+      <w:r>
+        <w:t xml:space="preserve"> </w:t>
+      </w:r>
+      <w:proofErr w:type="spellStart"/>
+      <w:r>
+        <w:t>jaata</w:t>
+      </w:r>
+      <w:proofErr w:type="spellEnd"/>
+      <w:r>
+        <w:t xml:space="preserve"> </w:t>
+      </w:r>
+      <w:proofErr w:type="spellStart"/>
+      <w:r>
+        <w:t>hai</w:t>
+      </w:r>
+      <w:proofErr w:type="spellEnd"/>
+      <w:r>
+        <w:t xml:space="preserve"> aur trend </w:t>
+      </w:r>
+      <w:proofErr w:type="spellStart"/>
+      <w:r>
+        <w:t>saaf</w:t>
+      </w:r>
+      <w:proofErr w:type="spellEnd"/>
+      <w:r>
+        <w:t xml:space="preserve"> </w:t>
+      </w:r>
+      <w:proofErr w:type="spellStart"/>
+      <w:r>
+        <w:t>dikhta</w:t>
+      </w:r>
+      <w:proofErr w:type="spellEnd"/>
+      <w:r>
+        <w:t xml:space="preserve"> </w:t>
+      </w:r>
+      <w:proofErr w:type="spellStart"/>
+      <w:r>
+        <w:t>hai</w:t>
+      </w:r>
+      <w:proofErr w:type="spellEnd"/>
+      <w:r>
+        <w:t>.</w:t>
+      </w:r>
+    </w:p>
+    <w:p>
+      <w:r>
+        <w:rPr>
+          <w:rFonts w:ascii="Segoe UI Emoji" w:hAnsi="Segoe UI Emoji" w:cs="Segoe UI Emoji"/>
+          <w:b/>
+          <w:bCs/>
+        </w:rPr>
+        <w:t>✅</w:t>
+      </w:r>
+      <w:r>
+        <w:rPr>
+          <w:b/>
+          <w:bCs/>
+        </w:rPr>
+        <w:t xml:space="preserve"> Outcome</w:t>
+      </w:r>
+    </w:p>
+    <w:p>
+      <w:proofErr w:type="spellStart"/>
+      <w:r>
+        <w:t>Humne</w:t>
+      </w:r>
+      <w:proofErr w:type="spellEnd"/>
+      <w:r>
+        <w:t xml:space="preserve"> ek powerful query </w:t>
+      </w:r>
+      <w:proofErr w:type="spellStart"/>
+      <w:r>
+        <w:t>banayi</w:t>
+      </w:r>
+      <w:proofErr w:type="spellEnd"/>
+      <w:r>
+        <w:t xml:space="preserve"> jo:</w:t>
+      </w:r>
+    </w:p>
+    <w:p>
+      <w:pPr>
+        <w:numPr>
+          <w:ilvl w:val="0"/>
+          <w:numId w:val="12"/>
+        </w:numPr>
+      </w:pPr>
+      <w:r>
+        <w:t xml:space="preserve">Har Region ka Running Total </w:t>
+      </w:r>
+      <w:proofErr w:type="spellStart"/>
+      <w:r>
+        <w:t>alag-alag</w:t>
+      </w:r>
+      <w:proofErr w:type="spellEnd"/>
+      <w:r>
+        <w:t xml:space="preserve"> calculate </w:t>
+      </w:r>
+      <w:proofErr w:type="spellStart"/>
+      <w:r>
+        <w:t>karti</w:t>
+      </w:r>
+      <w:proofErr w:type="spellEnd"/>
+      <w:r>
+        <w:t xml:space="preserve"> </w:t>
+      </w:r>
+      <w:proofErr w:type="spellStart"/>
+      <w:r>
+        <w:t>hai</w:t>
+      </w:r>
+      <w:proofErr w:type="spellEnd"/>
+      <w:r>
+        <w:t xml:space="preserve"> (PARTITION BY use </w:t>
+      </w:r>
+      <w:proofErr w:type="spellStart"/>
+      <w:r>
+        <w:t>karke</w:t>
+      </w:r>
+      <w:proofErr w:type="spellEnd"/>
+      <w:r>
+        <w:t>).</w:t>
+      </w:r>
+    </w:p>
+    <w:p>
+      <w:pPr>
+        <w:numPr>
+          <w:ilvl w:val="0"/>
+          <w:numId w:val="12"/>
+        </w:numPr>
+      </w:pPr>
+      <w:proofErr w:type="spellStart"/>
+      <w:r>
+        <w:t>Pichle</w:t>
+      </w:r>
+      <w:proofErr w:type="spellEnd"/>
+      <w:r>
+        <w:t xml:space="preserve"> 3 </w:t>
+      </w:r>
+      <w:proofErr w:type="spellStart"/>
+      <w:r>
+        <w:t>dinon</w:t>
+      </w:r>
+      <w:proofErr w:type="spellEnd"/>
+      <w:r>
+        <w:t xml:space="preserve"> ka Moving Average </w:t>
+      </w:r>
+      <w:proofErr w:type="spellStart"/>
+      <w:r>
+        <w:t>dikhati</w:t>
+      </w:r>
+      <w:proofErr w:type="spellEnd"/>
+      <w:r>
+        <w:t xml:space="preserve"> </w:t>
+      </w:r>
+      <w:proofErr w:type="spellStart"/>
+      <w:r>
+        <w:t>hai</w:t>
+      </w:r>
+      <w:proofErr w:type="spellEnd"/>
+      <w:r>
+        <w:t xml:space="preserve"> </w:t>
+      </w:r>
+      <w:proofErr w:type="spellStart"/>
+      <w:r>
+        <w:t>taaki</w:t>
+      </w:r>
+      <w:proofErr w:type="spellEnd"/>
+      <w:r>
+        <w:t xml:space="preserve"> management ko smooth trend </w:t>
+      </w:r>
+      <w:proofErr w:type="spellStart"/>
+      <w:r>
+        <w:t>dikhe</w:t>
+      </w:r>
+      <w:proofErr w:type="spellEnd"/>
+      <w:r>
+        <w:t>.</w:t>
+      </w:r>
+    </w:p>
+    <w:p>
+      <w:r>
+        <w:pict w14:anchorId="5EC83308">
+          <v:rect id="_x0000_i1066" style="width:0;height:1.5pt" o:hralign="center" o:hrstd="t" o:hr="t" fillcolor="#a0a0a0" stroked="f"/>
+        </w:pict>
+      </w:r>
+    </w:p>
+    <w:p>
+      <w:r>
+        <w:rPr>
+          <w:rFonts w:ascii="Segoe UI Emoji" w:hAnsi="Segoe UI Emoji" w:cs="Segoe UI Emoji"/>
+          <w:b/>
+          <w:bCs/>
+        </w:rPr>
+        <w:t>📅</w:t>
+      </w:r>
+      <w:r>
+        <w:rPr>
+          <w:b/>
+          <w:bCs/>
+        </w:rPr>
+        <w:t xml:space="preserve"> Day 5: The "Clean Code" Pattern (CTEs)</w:t>
+      </w:r>
+    </w:p>
+    <w:p>
+      <w:r>
+        <w:rPr>
+          <w:rFonts w:ascii="Segoe UI Emoji" w:hAnsi="Segoe UI Emoji" w:cs="Segoe UI Emoji"/>
+          <w:b/>
+          <w:bCs/>
+        </w:rPr>
+        <w:t>🧐</w:t>
+      </w:r>
+      <w:r>
+        <w:rPr>
+          <w:b/>
+          <w:bCs/>
+        </w:rPr>
+        <w:t xml:space="preserve"> Business Situation</w:t>
+      </w:r>
+    </w:p>
+    <w:p>
+      <w:proofErr w:type="spellStart"/>
+      <w:r>
+        <w:t>Humein</w:t>
+      </w:r>
+      <w:proofErr w:type="spellEnd"/>
+      <w:r>
+        <w:t xml:space="preserve"> ek complex problem solve </w:t>
+      </w:r>
+      <w:proofErr w:type="spellStart"/>
+      <w:r>
+        <w:t>karni</w:t>
+      </w:r>
+      <w:proofErr w:type="spellEnd"/>
+      <w:r>
+        <w:t xml:space="preserve"> </w:t>
+      </w:r>
+      <w:proofErr w:type="spellStart"/>
+      <w:r>
+        <w:t>thi</w:t>
+      </w:r>
+      <w:proofErr w:type="spellEnd"/>
+      <w:r>
+        <w:t xml:space="preserve">: "Har Region </w:t>
+      </w:r>
+      <w:proofErr w:type="spellStart"/>
+      <w:r>
+        <w:t>ke</w:t>
+      </w:r>
+      <w:proofErr w:type="spellEnd"/>
+      <w:r>
+        <w:t xml:space="preserve"> Top 2 Products </w:t>
+      </w:r>
+      <w:proofErr w:type="spellStart"/>
+      <w:r>
+        <w:t>nikaalo</w:t>
+      </w:r>
+      <w:proofErr w:type="spellEnd"/>
+      <w:r>
+        <w:t xml:space="preserve">." Pehle </w:t>
+      </w:r>
+      <w:proofErr w:type="spellStart"/>
+      <w:r>
+        <w:t>humne</w:t>
+      </w:r>
+      <w:proofErr w:type="spellEnd"/>
+      <w:r>
+        <w:t xml:space="preserve"> </w:t>
+      </w:r>
+      <w:proofErr w:type="spellStart"/>
+      <w:r>
+        <w:t>socha</w:t>
+      </w:r>
+      <w:proofErr w:type="spellEnd"/>
+      <w:r>
+        <w:t xml:space="preserve"> ki </w:t>
+      </w:r>
+      <w:proofErr w:type="spellStart"/>
+      <w:r>
+        <w:t>seedha</w:t>
+      </w:r>
+      <w:proofErr w:type="spellEnd"/>
+      <w:r>
+        <w:t xml:space="preserve"> WHERE rank &lt;= 2 </w:t>
+      </w:r>
+      <w:proofErr w:type="spellStart"/>
+      <w:r>
+        <w:t>laga</w:t>
+      </w:r>
+      <w:proofErr w:type="spellEnd"/>
+      <w:r>
+        <w:t xml:space="preserve"> </w:t>
+      </w:r>
+      <w:proofErr w:type="spellStart"/>
+      <w:r>
+        <w:t>denge</w:t>
+      </w:r>
+      <w:proofErr w:type="spellEnd"/>
+      <w:r>
+        <w:t xml:space="preserve">, </w:t>
+      </w:r>
+      <w:proofErr w:type="spellStart"/>
+      <w:r>
+        <w:t>lekin</w:t>
+      </w:r>
+      <w:proofErr w:type="spellEnd"/>
+      <w:r>
+        <w:t xml:space="preserve"> SQL ne error diya. </w:t>
+      </w:r>
+      <w:proofErr w:type="spellStart"/>
+      <w:r>
+        <w:t>Humein</w:t>
+      </w:r>
+      <w:proofErr w:type="spellEnd"/>
+      <w:r>
+        <w:t xml:space="preserve"> </w:t>
+      </w:r>
+      <w:proofErr w:type="spellStart"/>
+      <w:r>
+        <w:t>pata</w:t>
+      </w:r>
+      <w:proofErr w:type="spellEnd"/>
+      <w:r>
+        <w:t xml:space="preserve"> </w:t>
+      </w:r>
+      <w:proofErr w:type="spellStart"/>
+      <w:r>
+        <w:t>chala</w:t>
+      </w:r>
+      <w:proofErr w:type="spellEnd"/>
+      <w:r>
+        <w:t xml:space="preserve"> ki hum us column ko filter </w:t>
+      </w:r>
+      <w:proofErr w:type="spellStart"/>
+      <w:r>
+        <w:t>nahi</w:t>
+      </w:r>
+      <w:proofErr w:type="spellEnd"/>
+      <w:r>
+        <w:t xml:space="preserve"> </w:t>
+      </w:r>
+      <w:proofErr w:type="spellStart"/>
+      <w:r>
+        <w:t>kar</w:t>
+      </w:r>
+      <w:proofErr w:type="spellEnd"/>
+      <w:r>
+        <w:t xml:space="preserve"> </w:t>
+      </w:r>
+      <w:proofErr w:type="spellStart"/>
+      <w:r>
+        <w:t>sakte</w:t>
+      </w:r>
+      <w:proofErr w:type="spellEnd"/>
+      <w:r>
+        <w:t xml:space="preserve"> jo </w:t>
+      </w:r>
+      <w:proofErr w:type="spellStart"/>
+      <w:r>
+        <w:t>abhi-abhi</w:t>
+      </w:r>
+      <w:proofErr w:type="spellEnd"/>
+      <w:r>
+        <w:t xml:space="preserve"> </w:t>
+      </w:r>
+      <w:proofErr w:type="spellStart"/>
+      <w:r>
+        <w:t>bana</w:t>
+      </w:r>
+      <w:proofErr w:type="spellEnd"/>
+      <w:r>
+        <w:t xml:space="preserve"> </w:t>
+      </w:r>
+      <w:proofErr w:type="spellStart"/>
+      <w:r>
+        <w:t>hai</w:t>
+      </w:r>
+      <w:proofErr w:type="spellEnd"/>
+      <w:r>
+        <w:t xml:space="preserve"> (</w:t>
+      </w:r>
+      <w:proofErr w:type="spellStart"/>
+      <w:r>
+        <w:t>rank_val</w:t>
+      </w:r>
+      <w:proofErr w:type="spellEnd"/>
+      <w:r>
+        <w:t>).</w:t>
+      </w:r>
+    </w:p>
+    <w:p>
+      <w:r>
+        <w:rPr>
+          <w:rFonts w:ascii="Segoe UI Emoji" w:hAnsi="Segoe UI Emoji" w:cs="Segoe UI Emoji"/>
+          <w:b/>
+          <w:bCs/>
+        </w:rPr>
+        <w:t>💡</w:t>
+      </w:r>
+      <w:r>
+        <w:rPr>
+          <w:b/>
+          <w:bCs/>
+        </w:rPr>
+        <w:t xml:space="preserve"> Concept: CTE (Common Table Expressions)</w:t>
+      </w:r>
+    </w:p>
+    <w:p>
+      <w:proofErr w:type="spellStart"/>
+      <w:r>
+        <w:t>Humne</w:t>
+      </w:r>
+      <w:proofErr w:type="spellEnd"/>
+      <w:r>
+        <w:t xml:space="preserve"> </w:t>
+      </w:r>
+      <w:proofErr w:type="spellStart"/>
+      <w:r>
+        <w:t>seekha</w:t>
+      </w:r>
+      <w:proofErr w:type="spellEnd"/>
+      <w:r>
+        <w:t xml:space="preserve"> ki </w:t>
+      </w:r>
+      <w:proofErr w:type="spellStart"/>
+      <w:r>
+        <w:t>badi</w:t>
+      </w:r>
+      <w:proofErr w:type="spellEnd"/>
+      <w:r>
+        <w:t xml:space="preserve"> queries ko </w:t>
+      </w:r>
+      <w:proofErr w:type="spellStart"/>
+      <w:r>
+        <w:t>todna</w:t>
+      </w:r>
+      <w:proofErr w:type="spellEnd"/>
+      <w:r>
+        <w:t xml:space="preserve"> </w:t>
+      </w:r>
+      <w:proofErr w:type="spellStart"/>
+      <w:r>
+        <w:t>kaise</w:t>
+      </w:r>
+      <w:proofErr w:type="spellEnd"/>
+      <w:r>
+        <w:t xml:space="preserve"> </w:t>
+      </w:r>
+      <w:proofErr w:type="spellStart"/>
+      <w:r>
+        <w:t>hai</w:t>
+      </w:r>
+      <w:proofErr w:type="spellEnd"/>
+      <w:r>
+        <w:t xml:space="preserve"> </w:t>
+      </w:r>
+      <w:proofErr w:type="spellStart"/>
+      <w:r>
+        <w:t>taaki</w:t>
+      </w:r>
+      <w:proofErr w:type="spellEnd"/>
+      <w:r>
+        <w:t xml:space="preserve"> code </w:t>
+      </w:r>
+      <w:proofErr w:type="spellStart"/>
+      <w:r>
+        <w:t>padhne</w:t>
+      </w:r>
+      <w:proofErr w:type="spellEnd"/>
+      <w:r>
+        <w:t xml:space="preserve"> </w:t>
+      </w:r>
+      <w:proofErr w:type="spellStart"/>
+      <w:r>
+        <w:t>mein</w:t>
+      </w:r>
+      <w:proofErr w:type="spellEnd"/>
+      <w:r>
+        <w:t xml:space="preserve"> </w:t>
+      </w:r>
+      <w:proofErr w:type="spellStart"/>
+      <w:r>
+        <w:t>aasan</w:t>
+      </w:r>
+      <w:proofErr w:type="spellEnd"/>
+      <w:r>
+        <w:t xml:space="preserve"> </w:t>
+      </w:r>
+      <w:proofErr w:type="spellStart"/>
+      <w:r>
+        <w:t>ho</w:t>
+      </w:r>
+      <w:proofErr w:type="spellEnd"/>
+      <w:r>
+        <w:t xml:space="preserve"> aur error </w:t>
+      </w:r>
+      <w:proofErr w:type="spellStart"/>
+      <w:r>
+        <w:t>na</w:t>
+      </w:r>
+      <w:proofErr w:type="spellEnd"/>
+      <w:r>
+        <w:t xml:space="preserve"> </w:t>
+      </w:r>
+      <w:proofErr w:type="spellStart"/>
+      <w:r>
+        <w:t>aaye</w:t>
+      </w:r>
+      <w:proofErr w:type="spellEnd"/>
+      <w:r>
+        <w:t>.</w:t>
+      </w:r>
+    </w:p>
+    <w:p>
+      <w:pPr>
+        <w:numPr>
+          <w:ilvl w:val="0"/>
+          <w:numId w:val="13"/>
+        </w:numPr>
+      </w:pPr>
+      <w:r>
+        <w:rPr>
+          <w:b/>
+          <w:bCs/>
+        </w:rPr>
+        <w:t>The Tool:</w:t>
+      </w:r>
+      <w:r>
+        <w:t xml:space="preserve"> WITH Clause (CTE).</w:t>
+      </w:r>
+    </w:p>
+    <w:p>
+      <w:pPr>
+        <w:numPr>
+          <w:ilvl w:val="0"/>
+          <w:numId w:val="13"/>
+        </w:numPr>
+      </w:pPr>
+      <w:r>
+        <w:rPr>
+          <w:b/>
+          <w:bCs/>
+        </w:rPr>
+        <w:t>The Logic (Temporary Box):</w:t>
+      </w:r>
+      <w:r>
+        <w:t xml:space="preserve"> </w:t>
+      </w:r>
+    </w:p>
+    <w:p>
+      <w:pPr>
+        <w:numPr>
+          <w:ilvl w:val="1"/>
+          <w:numId w:val="13"/>
+        </w:numPr>
+      </w:pPr>
+      <w:r>
+        <w:rPr>
+          <w:b/>
+          <w:bCs/>
+        </w:rPr>
+        <w:t>Step 1 (Create CTE):</w:t>
+      </w:r>
+      <w:r>
+        <w:t xml:space="preserve"> Pehle ek temporary table (</w:t>
+      </w:r>
+      <w:proofErr w:type="spellStart"/>
+      <w:r>
+        <w:t>RankedSales</w:t>
+      </w:r>
+      <w:proofErr w:type="spellEnd"/>
+      <w:r>
+        <w:t xml:space="preserve">) </w:t>
+      </w:r>
+      <w:proofErr w:type="spellStart"/>
+      <w:r>
+        <w:t>banaya</w:t>
+      </w:r>
+      <w:proofErr w:type="spellEnd"/>
+      <w:r>
+        <w:t xml:space="preserve"> </w:t>
+      </w:r>
+      <w:proofErr w:type="spellStart"/>
+      <w:r>
+        <w:t>jismein</w:t>
+      </w:r>
+      <w:proofErr w:type="spellEnd"/>
+      <w:r>
+        <w:t xml:space="preserve"> </w:t>
+      </w:r>
+      <w:proofErr w:type="spellStart"/>
+      <w:r>
+        <w:t>saara</w:t>
+      </w:r>
+      <w:proofErr w:type="spellEnd"/>
+      <w:r>
+        <w:t xml:space="preserve"> calculation aur ranking (DENSE_RANK) </w:t>
+      </w:r>
+      <w:proofErr w:type="spellStart"/>
+      <w:r>
+        <w:t>ho</w:t>
+      </w:r>
+      <w:proofErr w:type="spellEnd"/>
+      <w:r>
+        <w:t xml:space="preserve"> </w:t>
+      </w:r>
+      <w:proofErr w:type="spellStart"/>
+      <w:r>
+        <w:t>gaya</w:t>
+      </w:r>
+      <w:proofErr w:type="spellEnd"/>
+      <w:r>
+        <w:t>.</w:t>
+      </w:r>
+    </w:p>
+    <w:p>
+      <w:pPr>
+        <w:numPr>
+          <w:ilvl w:val="1"/>
+          <w:numId w:val="13"/>
+        </w:numPr>
+      </w:pPr>
+      <w:r>
+        <w:rPr>
+          <w:b/>
+          <w:bCs/>
+        </w:rPr>
+        <w:t>Step 2 (Select from CTE):</w:t>
+      </w:r>
+      <w:r>
+        <w:t xml:space="preserve"> Fir us temporary table se data select </w:t>
+      </w:r>
+      <w:proofErr w:type="spellStart"/>
+      <w:r>
+        <w:t>kiya</w:t>
+      </w:r>
+      <w:proofErr w:type="spellEnd"/>
+      <w:r>
+        <w:t xml:space="preserve"> aur filter </w:t>
+      </w:r>
+      <w:proofErr w:type="spellStart"/>
+      <w:r>
+        <w:t>lagaya</w:t>
+      </w:r>
+      <w:proofErr w:type="spellEnd"/>
+      <w:r>
+        <w:t xml:space="preserve"> (WHERE </w:t>
+      </w:r>
+      <w:proofErr w:type="spellStart"/>
+      <w:r>
+        <w:t>rank_val</w:t>
+      </w:r>
+      <w:proofErr w:type="spellEnd"/>
+      <w:r>
+        <w:t xml:space="preserve"> &lt;= 2).</w:t>
+      </w:r>
+    </w:p>
+    <w:p>
+      <w:r>
+        <w:rPr>
+          <w:rFonts w:ascii="Segoe UI Emoji" w:hAnsi="Segoe UI Emoji" w:cs="Segoe UI Emoji"/>
+          <w:b/>
+          <w:bCs/>
+        </w:rPr>
+        <w:t>🔑</w:t>
+      </w:r>
+      <w:r>
+        <w:rPr>
+          <w:b/>
+          <w:bCs/>
+        </w:rPr>
+        <w:t xml:space="preserve"> Why CTE? (Kyun </w:t>
+      </w:r>
+      <w:proofErr w:type="spellStart"/>
+      <w:r>
+        <w:rPr>
+          <w:b/>
+          <w:bCs/>
+        </w:rPr>
+        <w:t>Zaroori</w:t>
+      </w:r>
+      <w:proofErr w:type="spellEnd"/>
+      <w:r>
+        <w:rPr>
+          <w:b/>
+          <w:bCs/>
+        </w:rPr>
+        <w:t xml:space="preserve"> Hai)</w:t>
+      </w:r>
+    </w:p>
+    <w:p>
+      <w:pPr>
+        <w:numPr>
+          <w:ilvl w:val="0"/>
+          <w:numId w:val="14"/>
+        </w:numPr>
+      </w:pPr>
+      <w:r>
+        <w:rPr>
+          <w:b/>
+          <w:bCs/>
+        </w:rPr>
+        <w:t>Readability:</w:t>
+      </w:r>
+      <w:r>
+        <w:t xml:space="preserve"> Code ek </w:t>
+      </w:r>
+      <w:proofErr w:type="spellStart"/>
+      <w:r>
+        <w:t>kahani</w:t>
+      </w:r>
+      <w:proofErr w:type="spellEnd"/>
+      <w:r>
+        <w:t xml:space="preserve"> ki </w:t>
+      </w:r>
+      <w:proofErr w:type="spellStart"/>
+      <w:r>
+        <w:t>tarah</w:t>
+      </w:r>
+      <w:proofErr w:type="spellEnd"/>
+      <w:r>
+        <w:t xml:space="preserve"> </w:t>
+      </w:r>
+      <w:proofErr w:type="spellStart"/>
+      <w:r>
+        <w:t>dikhta</w:t>
+      </w:r>
+      <w:proofErr w:type="spellEnd"/>
+      <w:r>
+        <w:t xml:space="preserve"> </w:t>
+      </w:r>
+      <w:proofErr w:type="spellStart"/>
+      <w:r>
+        <w:t>hai</w:t>
+      </w:r>
+      <w:proofErr w:type="spellEnd"/>
+      <w:r>
+        <w:t xml:space="preserve"> (Pehle yeh karo -&gt; Fir yeh karo).</w:t>
+      </w:r>
+    </w:p>
+    <w:p>
+      <w:pPr>
+        <w:numPr>
+          <w:ilvl w:val="0"/>
+          <w:numId w:val="14"/>
+        </w:numPr>
+      </w:pPr>
+      <w:r>
+        <w:rPr>
+          <w:b/>
+          <w:bCs/>
+        </w:rPr>
+        <w:t>Debugging:</w:t>
+      </w:r>
+      <w:r>
+        <w:t xml:space="preserve"> Agar </w:t>
+      </w:r>
+      <w:proofErr w:type="spellStart"/>
+      <w:r>
+        <w:t>galti</w:t>
+      </w:r>
+      <w:proofErr w:type="spellEnd"/>
+      <w:r>
+        <w:t xml:space="preserve"> </w:t>
+      </w:r>
+      <w:proofErr w:type="spellStart"/>
+      <w:r>
+        <w:t>ho</w:t>
+      </w:r>
+      <w:proofErr w:type="spellEnd"/>
+      <w:r>
+        <w:t xml:space="preserve">, </w:t>
+      </w:r>
+      <w:proofErr w:type="spellStart"/>
+      <w:r>
+        <w:t>toh</w:t>
+      </w:r>
+      <w:proofErr w:type="spellEnd"/>
+      <w:r>
+        <w:t xml:space="preserve"> hum </w:t>
+      </w:r>
+      <w:proofErr w:type="spellStart"/>
+      <w:r>
+        <w:t>sirf</w:t>
+      </w:r>
+      <w:proofErr w:type="spellEnd"/>
+      <w:r>
+        <w:t xml:space="preserve"> Step 1 ko </w:t>
+      </w:r>
+      <w:proofErr w:type="spellStart"/>
+      <w:r>
+        <w:t>chala</w:t>
+      </w:r>
+      <w:proofErr w:type="spellEnd"/>
+      <w:r>
+        <w:t xml:space="preserve"> </w:t>
+      </w:r>
+      <w:proofErr w:type="spellStart"/>
+      <w:r>
+        <w:t>kar</w:t>
+      </w:r>
+      <w:proofErr w:type="spellEnd"/>
+      <w:r>
+        <w:t xml:space="preserve"> check </w:t>
+      </w:r>
+      <w:proofErr w:type="spellStart"/>
+      <w:r>
+        <w:t>kar</w:t>
+      </w:r>
+      <w:proofErr w:type="spellEnd"/>
+      <w:r>
+        <w:t xml:space="preserve"> </w:t>
+      </w:r>
+      <w:proofErr w:type="spellStart"/>
+      <w:r>
+        <w:t>sakte</w:t>
+      </w:r>
+      <w:proofErr w:type="spellEnd"/>
+      <w:r>
+        <w:t xml:space="preserve"> hain.</w:t>
+      </w:r>
+    </w:p>
+    <w:p>
+      <w:pPr>
+        <w:numPr>
+          <w:ilvl w:val="0"/>
+          <w:numId w:val="14"/>
+        </w:numPr>
+      </w:pPr>
+      <w:r>
+        <w:rPr>
+          <w:b/>
+          <w:bCs/>
+        </w:rPr>
+        <w:t>Filtering Calculated Columns:</w:t>
+      </w:r>
+      <w:r>
+        <w:t xml:space="preserve"> CTE hi wo </w:t>
+      </w:r>
+      <w:proofErr w:type="spellStart"/>
+      <w:r>
+        <w:t>tareeka</w:t>
+      </w:r>
+      <w:proofErr w:type="spellEnd"/>
+      <w:r>
+        <w:t xml:space="preserve"> </w:t>
+      </w:r>
+      <w:proofErr w:type="spellStart"/>
+      <w:r>
+        <w:t>hai</w:t>
+      </w:r>
+      <w:proofErr w:type="spellEnd"/>
+      <w:r>
+        <w:t xml:space="preserve"> </w:t>
+      </w:r>
+      <w:proofErr w:type="spellStart"/>
+      <w:r>
+        <w:t>jisse</w:t>
+      </w:r>
+      <w:proofErr w:type="spellEnd"/>
+      <w:r>
+        <w:t xml:space="preserve"> hum Window Functions </w:t>
+      </w:r>
+      <w:proofErr w:type="spellStart"/>
+      <w:r>
+        <w:t>ke</w:t>
+      </w:r>
+      <w:proofErr w:type="spellEnd"/>
+      <w:r>
+        <w:t xml:space="preserve"> result par WHERE clause </w:t>
+      </w:r>
+      <w:proofErr w:type="spellStart"/>
+      <w:r>
+        <w:t>laga</w:t>
+      </w:r>
+      <w:proofErr w:type="spellEnd"/>
+      <w:r>
+        <w:t xml:space="preserve"> </w:t>
+      </w:r>
+      <w:proofErr w:type="spellStart"/>
+      <w:r>
+        <w:t>sakte</w:t>
+      </w:r>
+      <w:proofErr w:type="spellEnd"/>
+      <w:r>
+        <w:t xml:space="preserve"> hain.</w:t>
+      </w:r>
+    </w:p>
+    <w:p>
+      <w:r>
+        <w:rPr>
+          <w:rFonts w:ascii="Segoe UI Emoji" w:hAnsi="Segoe UI Emoji" w:cs="Segoe UI Emoji"/>
+          <w:b/>
+          <w:bCs/>
+        </w:rPr>
+        <w:t>✅</w:t>
+      </w:r>
+      <w:r>
+        <w:rPr>
+          <w:b/>
+          <w:bCs/>
+        </w:rPr>
+        <w:t xml:space="preserve"> Outcome</w:t>
+      </w:r>
+    </w:p>
+    <w:p>
+      <w:proofErr w:type="spellStart"/>
+      <w:r>
+        <w:t>Humne</w:t>
+      </w:r>
+      <w:proofErr w:type="spellEnd"/>
+      <w:r>
+        <w:t xml:space="preserve"> ek professional script (day5_cte_plus_windows.sql) </w:t>
+      </w:r>
+      <w:proofErr w:type="spellStart"/>
+      <w:r>
+        <w:t>banayi</w:t>
+      </w:r>
+      <w:proofErr w:type="spellEnd"/>
+      <w:r>
+        <w:t xml:space="preserve"> jo complex ranking logic ko ek </w:t>
+      </w:r>
+      <w:proofErr w:type="spellStart"/>
+      <w:r>
+        <w:t>saaf-suthre</w:t>
+      </w:r>
+      <w:proofErr w:type="spellEnd"/>
+      <w:r>
+        <w:t xml:space="preserve"> modular format </w:t>
+      </w:r>
+      <w:proofErr w:type="spellStart"/>
+      <w:r>
+        <w:t>mein</w:t>
+      </w:r>
+      <w:proofErr w:type="spellEnd"/>
+      <w:r>
+        <w:t xml:space="preserve"> solve </w:t>
+      </w:r>
+      <w:proofErr w:type="spellStart"/>
+      <w:r>
+        <w:t>karti</w:t>
+      </w:r>
+      <w:proofErr w:type="spellEnd"/>
+      <w:r>
+        <w:t xml:space="preserve"> </w:t>
+      </w:r>
+      <w:proofErr w:type="spellStart"/>
+      <w:r>
+        <w:t>hai</w:t>
+      </w:r>
+      <w:proofErr w:type="spellEnd"/>
+      <w:r>
+        <w:t xml:space="preserve">. Yeh industry ka Standard Best Practice </w:t>
+      </w:r>
+      <w:proofErr w:type="spellStart"/>
+      <w:r>
+        <w:t>hai</w:t>
+      </w:r>
+      <w:proofErr w:type="spellEnd"/>
+      <w:r>
+        <w:t>.</w:t>
+      </w:r>
+    </w:p>
+    <w:p>
+      <w:r>
+        <w:pict w14:anchorId="415AB16B">
+          <v:rect id="_x0000_i1067" style="width:0;height:1.5pt" o:hralign="center" o:hrstd="t" o:hr="t" fillcolor="#a0a0a0" stroked="f"/>
+        </w:pict>
+      </w:r>
+    </w:p>
+    <w:p>
       <w:r>
         <w:rPr>
           <w:rFonts w:ascii="Segoe UI Emoji" w:hAnsi="Segoe UI Emoji" w:cs="Segoe UI Emoji"/>
@@ -727,8 +2312,8 @@
         <w:tblLook w:val="04A0" w:firstRow="1" w:lastRow="0" w:firstColumn="1" w:lastColumn="0" w:noHBand="0" w:noVBand="1"/>
       </w:tblPr>
       <w:tblGrid>
-        <w:gridCol w:w="1341"/>
-        <w:gridCol w:w="6409"/>
+        <w:gridCol w:w="1927"/>
+        <w:gridCol w:w="6745"/>
       </w:tblGrid>
       <w:tr>
         <w:trPr>
@@ -829,6 +2414,7 @@
                 <w:b/>
                 <w:bCs/>
               </w:rPr>
+              <w:lastRenderedPageBreak/>
               <w:t>PARTITION BY</w:t>
             </w:r>
           </w:p>
@@ -912,14 +2498,106 @@
           </w:p>
         </w:tc>
       </w:tr>
+      <w:tr>
+        <w:trPr>
+          <w:tblCellSpacing w:w="15" w:type="dxa"/>
+        </w:trPr>
+        <w:tc>
+          <w:tcPr>
+            <w:tcW w:w="0" w:type="auto"/>
+            <w:vAlign w:val="center"/>
+            <w:hideMark/>
+          </w:tcPr>
+          <w:p>
+            <w:r>
+              <w:rPr>
+                <w:b/>
+                <w:bCs/>
+              </w:rPr>
+              <w:t>ROWS BETWEEN</w:t>
+            </w:r>
+          </w:p>
+        </w:tc>
+        <w:tc>
+          <w:tcPr>
+            <w:tcW w:w="0" w:type="auto"/>
+            <w:vAlign w:val="center"/>
+            <w:hideMark/>
+          </w:tcPr>
+          <w:p>
+            <w:r>
+              <w:t>Defines the window frame for running calculations (e.g., moving averages).</w:t>
+            </w:r>
+          </w:p>
+        </w:tc>
+      </w:tr>
+      <w:tr>
+        <w:trPr>
+          <w:tblCellSpacing w:w="15" w:type="dxa"/>
+        </w:trPr>
+        <w:tc>
+          <w:tcPr>
+            <w:tcW w:w="0" w:type="auto"/>
+            <w:vAlign w:val="center"/>
+            <w:hideMark/>
+          </w:tcPr>
+          <w:p>
+            <w:r>
+              <w:rPr>
+                <w:b/>
+                <w:bCs/>
+              </w:rPr>
+              <w:t>LAG/LEAD</w:t>
+            </w:r>
+          </w:p>
+        </w:tc>
+        <w:tc>
+          <w:tcPr>
+            <w:tcW w:w="0" w:type="auto"/>
+            <w:vAlign w:val="center"/>
+            <w:hideMark/>
+          </w:tcPr>
+          <w:p>
+            <w:r>
+              <w:t>Time travel functions to access previous/next row values.</w:t>
+            </w:r>
+          </w:p>
+        </w:tc>
+      </w:tr>
+      <w:tr>
+        <w:trPr>
+          <w:tblCellSpacing w:w="15" w:type="dxa"/>
+        </w:trPr>
+        <w:tc>
+          <w:tcPr>
+            <w:tcW w:w="0" w:type="auto"/>
+            <w:vAlign w:val="center"/>
+            <w:hideMark/>
+          </w:tcPr>
+          <w:p>
+            <w:r>
+              <w:rPr>
+                <w:b/>
+                <w:bCs/>
+              </w:rPr>
+              <w:t>RANK/DENSE_RANK</w:t>
+            </w:r>
+          </w:p>
+        </w:tc>
+        <w:tc>
+          <w:tcPr>
+            <w:tcW w:w="0" w:type="auto"/>
+            <w:vAlign w:val="center"/>
+            <w:hideMark/>
+          </w:tcPr>
+          <w:p>
+            <w:r>
+              <w:t>Ranking functions that handle ties differently.</w:t>
+            </w:r>
+          </w:p>
+        </w:tc>
+      </w:tr>
     </w:tbl>
-    <w:p>
-      <w:r>
-        <w:pict w14:anchorId="32FAE82E">
-          <v:rect id="_x0000_i1052" style="width:0;height:1.5pt" o:hralign="center" o:hrstd="t" o:hr="t" fillcolor="#a0a0a0" stroked="f"/>
-        </w:pict>
-      </w:r>
-    </w:p>
     <w:p/>
     <w:sectPr>
       <w:pgSz w:w="11906" w:h="16838"/>
@@ -1309,6 +2987,381 @@
     </w:lvl>
   </w:abstractNum>
   <w:abstractNum w:abstractNumId="3" w15:restartNumberingAfterBreak="0">
+    <w:nsid w:val="1B0375CA"/>
+    <w:multiLevelType w:val="multilevel"/>
+    <w:tmpl w:val="3C74A53C"/>
+    <w:lvl w:ilvl="0">
+      <w:start w:val="1"/>
+      <w:numFmt w:val="decimal"/>
+      <w:lvlText w:val="%1."/>
+      <w:lvlJc w:val="left"/>
+      <w:pPr>
+        <w:tabs>
+          <w:tab w:val="num" w:pos="720"/>
+        </w:tabs>
+        <w:ind w:left="720" w:hanging="360"/>
+      </w:pPr>
+    </w:lvl>
+    <w:lvl w:ilvl="1" w:tentative="1">
+      <w:start w:val="1"/>
+      <w:numFmt w:val="decimal"/>
+      <w:lvlText w:val="%2."/>
+      <w:lvlJc w:val="left"/>
+      <w:pPr>
+        <w:tabs>
+          <w:tab w:val="num" w:pos="1440"/>
+        </w:tabs>
+        <w:ind w:left="1440" w:hanging="360"/>
+      </w:pPr>
+    </w:lvl>
+    <w:lvl w:ilvl="2" w:tentative="1">
+      <w:start w:val="1"/>
+      <w:numFmt w:val="decimal"/>
+      <w:lvlText w:val="%3."/>
+      <w:lvlJc w:val="left"/>
+      <w:pPr>
+        <w:tabs>
+          <w:tab w:val="num" w:pos="2160"/>
+        </w:tabs>
+        <w:ind w:left="2160" w:hanging="360"/>
+      </w:pPr>
+    </w:lvl>
+    <w:lvl w:ilvl="3" w:tentative="1">
+      <w:start w:val="1"/>
+      <w:numFmt w:val="decimal"/>
+      <w:lvlText w:val="%4."/>
+      <w:lvlJc w:val="left"/>
+      <w:pPr>
+        <w:tabs>
+          <w:tab w:val="num" w:pos="2880"/>
+        </w:tabs>
+        <w:ind w:left="2880" w:hanging="360"/>
+      </w:pPr>
+    </w:lvl>
+    <w:lvl w:ilvl="4" w:tentative="1">
+      <w:start w:val="1"/>
+      <w:numFmt w:val="decimal"/>
+      <w:lvlText w:val="%5."/>
+      <w:lvlJc w:val="left"/>
+      <w:pPr>
+        <w:tabs>
+          <w:tab w:val="num" w:pos="3600"/>
+        </w:tabs>
+        <w:ind w:left="3600" w:hanging="360"/>
+      </w:pPr>
+    </w:lvl>
+    <w:lvl w:ilvl="5" w:tentative="1">
+      <w:start w:val="1"/>
+      <w:numFmt w:val="decimal"/>
+      <w:lvlText w:val="%6."/>
+      <w:lvlJc w:val="left"/>
+      <w:pPr>
+        <w:tabs>
+          <w:tab w:val="num" w:pos="4320"/>
+        </w:tabs>
+        <w:ind w:left="4320" w:hanging="360"/>
+      </w:pPr>
+    </w:lvl>
+    <w:lvl w:ilvl="6" w:tentative="1">
+      <w:start w:val="1"/>
+      <w:numFmt w:val="decimal"/>
+      <w:lvlText w:val="%7."/>
+      <w:lvlJc w:val="left"/>
+      <w:pPr>
+        <w:tabs>
+          <w:tab w:val="num" w:pos="5040"/>
+        </w:tabs>
+        <w:ind w:left="5040" w:hanging="360"/>
+      </w:pPr>
+    </w:lvl>
+    <w:lvl w:ilvl="7" w:tentative="1">
+      <w:start w:val="1"/>
+      <w:numFmt w:val="decimal"/>
+      <w:lvlText w:val="%8."/>
+      <w:lvlJc w:val="left"/>
+      <w:pPr>
+        <w:tabs>
+          <w:tab w:val="num" w:pos="5760"/>
+        </w:tabs>
+        <w:ind w:left="5760" w:hanging="360"/>
+      </w:pPr>
+    </w:lvl>
+    <w:lvl w:ilvl="8" w:tentative="1">
+      <w:start w:val="1"/>
+      <w:numFmt w:val="decimal"/>
+      <w:lvlText w:val="%9."/>
+      <w:lvlJc w:val="left"/>
+      <w:pPr>
+        <w:tabs>
+          <w:tab w:val="num" w:pos="6480"/>
+        </w:tabs>
+        <w:ind w:left="6480" w:hanging="360"/>
+      </w:pPr>
+    </w:lvl>
+  </w:abstractNum>
+  <w:abstractNum w:abstractNumId="4" w15:restartNumberingAfterBreak="0">
+    <w:nsid w:val="32285997"/>
+    <w:multiLevelType w:val="multilevel"/>
+    <w:tmpl w:val="671E49E6"/>
+    <w:lvl w:ilvl="0">
+      <w:start w:val="1"/>
+      <w:numFmt w:val="bullet"/>
+      <w:lvlText w:val=""/>
+      <w:lvlJc w:val="left"/>
+      <w:pPr>
+        <w:tabs>
+          <w:tab w:val="num" w:pos="720"/>
+        </w:tabs>
+        <w:ind w:left="720" w:hanging="360"/>
+      </w:pPr>
+      <w:rPr>
+        <w:rFonts w:ascii="Symbol" w:hAnsi="Symbol" w:hint="default"/>
+        <w:sz w:val="20"/>
+      </w:rPr>
+    </w:lvl>
+    <w:lvl w:ilvl="1" w:tentative="1">
+      <w:start w:val="1"/>
+      <w:numFmt w:val="bullet"/>
+      <w:lvlText w:val="o"/>
+      <w:lvlJc w:val="left"/>
+      <w:pPr>
+        <w:tabs>
+          <w:tab w:val="num" w:pos="1440"/>
+        </w:tabs>
+        <w:ind w:left="1440" w:hanging="360"/>
+      </w:pPr>
+      <w:rPr>
+        <w:rFonts w:ascii="Courier New" w:hAnsi="Courier New" w:hint="default"/>
+        <w:sz w:val="20"/>
+      </w:rPr>
+    </w:lvl>
+    <w:lvl w:ilvl="2" w:tentative="1">
+      <w:start w:val="1"/>
+      <w:numFmt w:val="bullet"/>
+      <w:lvlText w:val=""/>
+      <w:lvlJc w:val="left"/>
+      <w:pPr>
+        <w:tabs>
+          <w:tab w:val="num" w:pos="2160"/>
+        </w:tabs>
+        <w:ind w:left="2160" w:hanging="360"/>
+      </w:pPr>
+      <w:rPr>
+        <w:rFonts w:ascii="Wingdings" w:hAnsi="Wingdings" w:hint="default"/>
+        <w:sz w:val="20"/>
+      </w:rPr>
+    </w:lvl>
+    <w:lvl w:ilvl="3" w:tentative="1">
+      <w:start w:val="1"/>
+      <w:numFmt w:val="bullet"/>
+      <w:lvlText w:val=""/>
+      <w:lvlJc w:val="left"/>
+      <w:pPr>
+        <w:tabs>
+          <w:tab w:val="num" w:pos="2880"/>
+        </w:tabs>
+        <w:ind w:left="2880" w:hanging="360"/>
+      </w:pPr>
+      <w:rPr>
+        <w:rFonts w:ascii="Wingdings" w:hAnsi="Wingdings" w:hint="default"/>
+        <w:sz w:val="20"/>
+      </w:rPr>
+    </w:lvl>
+    <w:lvl w:ilvl="4" w:tentative="1">
+      <w:start w:val="1"/>
+      <w:numFmt w:val="bullet"/>
+      <w:lvlText w:val=""/>
+      <w:lvlJc w:val="left"/>
+      <w:pPr>
+        <w:tabs>
+          <w:tab w:val="num" w:pos="3600"/>
+        </w:tabs>
+        <w:ind w:left="3600" w:hanging="360"/>
+      </w:pPr>
+      <w:rPr>
+        <w:rFonts w:ascii="Wingdings" w:hAnsi="Wingdings" w:hint="default"/>
+        <w:sz w:val="20"/>
+      </w:rPr>
+    </w:lvl>
+    <w:lvl w:ilvl="5" w:tentative="1">
+      <w:start w:val="1"/>
+      <w:numFmt w:val="bullet"/>
+      <w:lvlText w:val=""/>
+      <w:lvlJc w:val="left"/>
+      <w:pPr>
+        <w:tabs>
+          <w:tab w:val="num" w:pos="4320"/>
+        </w:tabs>
+        <w:ind w:left="4320" w:hanging="360"/>
+      </w:pPr>
+      <w:rPr>
+        <w:rFonts w:ascii="Wingdings" w:hAnsi="Wingdings" w:hint="default"/>
+        <w:sz w:val="20"/>
+      </w:rPr>
+    </w:lvl>
+    <w:lvl w:ilvl="6" w:tentative="1">
+      <w:start w:val="1"/>
+      <w:numFmt w:val="bullet"/>
+      <w:lvlText w:val=""/>
+      <w:lvlJc w:val="left"/>
+      <w:pPr>
+        <w:tabs>
+          <w:tab w:val="num" w:pos="5040"/>
+        </w:tabs>
+        <w:ind w:left="5040" w:hanging="360"/>
+      </w:pPr>
+      <w:rPr>
+        <w:rFonts w:ascii="Wingdings" w:hAnsi="Wingdings" w:hint="default"/>
+        <w:sz w:val="20"/>
+      </w:rPr>
+    </w:lvl>
+    <w:lvl w:ilvl="7" w:tentative="1">
+      <w:start w:val="1"/>
+      <w:numFmt w:val="bullet"/>
+      <w:lvlText w:val=""/>
+      <w:lvlJc w:val="left"/>
+      <w:pPr>
+        <w:tabs>
+          <w:tab w:val="num" w:pos="5760"/>
+        </w:tabs>
+        <w:ind w:left="5760" w:hanging="360"/>
+      </w:pPr>
+      <w:rPr>
+        <w:rFonts w:ascii="Wingdings" w:hAnsi="Wingdings" w:hint="default"/>
+        <w:sz w:val="20"/>
+      </w:rPr>
+    </w:lvl>
+    <w:lvl w:ilvl="8" w:tentative="1">
+      <w:start w:val="1"/>
+      <w:numFmt w:val="bullet"/>
+      <w:lvlText w:val=""/>
+      <w:lvlJc w:val="left"/>
+      <w:pPr>
+        <w:tabs>
+          <w:tab w:val="num" w:pos="6480"/>
+        </w:tabs>
+        <w:ind w:left="6480" w:hanging="360"/>
+      </w:pPr>
+      <w:rPr>
+        <w:rFonts w:ascii="Wingdings" w:hAnsi="Wingdings" w:hint="default"/>
+        <w:sz w:val="20"/>
+      </w:rPr>
+    </w:lvl>
+  </w:abstractNum>
+  <w:abstractNum w:abstractNumId="5" w15:restartNumberingAfterBreak="0">
+    <w:nsid w:val="3E1563DA"/>
+    <w:multiLevelType w:val="multilevel"/>
+    <w:tmpl w:val="F3DE2D1A"/>
+    <w:lvl w:ilvl="0">
+      <w:start w:val="1"/>
+      <w:numFmt w:val="decimal"/>
+      <w:lvlText w:val="%1."/>
+      <w:lvlJc w:val="left"/>
+      <w:pPr>
+        <w:tabs>
+          <w:tab w:val="num" w:pos="720"/>
+        </w:tabs>
+        <w:ind w:left="720" w:hanging="360"/>
+      </w:pPr>
+    </w:lvl>
+    <w:lvl w:ilvl="1" w:tentative="1">
+      <w:start w:val="1"/>
+      <w:numFmt w:val="decimal"/>
+      <w:lvlText w:val="%2."/>
+      <w:lvlJc w:val="left"/>
+      <w:pPr>
+        <w:tabs>
+          <w:tab w:val="num" w:pos="1440"/>
+        </w:tabs>
+        <w:ind w:left="1440" w:hanging="360"/>
+      </w:pPr>
+    </w:lvl>
+    <w:lvl w:ilvl="2" w:tentative="1">
+      <w:start w:val="1"/>
+      <w:numFmt w:val="decimal"/>
+      <w:lvlText w:val="%3."/>
+      <w:lvlJc w:val="left"/>
+      <w:pPr>
+        <w:tabs>
+          <w:tab w:val="num" w:pos="2160"/>
+        </w:tabs>
+        <w:ind w:left="2160" w:hanging="360"/>
+      </w:pPr>
+    </w:lvl>
+    <w:lvl w:ilvl="3" w:tentative="1">
+      <w:start w:val="1"/>
+      <w:numFmt w:val="decimal"/>
+      <w:lvlText w:val="%4."/>
+      <w:lvlJc w:val="left"/>
+      <w:pPr>
+        <w:tabs>
+          <w:tab w:val="num" w:pos="2880"/>
+        </w:tabs>
+        <w:ind w:left="2880" w:hanging="360"/>
+      </w:pPr>
+    </w:lvl>
+    <w:lvl w:ilvl="4" w:tentative="1">
+      <w:start w:val="1"/>
+      <w:numFmt w:val="decimal"/>
+      <w:lvlText w:val="%5."/>
+      <w:lvlJc w:val="left"/>
+      <w:pPr>
+        <w:tabs>
+          <w:tab w:val="num" w:pos="3600"/>
+        </w:tabs>
+        <w:ind w:left="3600" w:hanging="360"/>
+      </w:pPr>
+    </w:lvl>
+    <w:lvl w:ilvl="5" w:tentative="1">
+      <w:start w:val="1"/>
+      <w:numFmt w:val="decimal"/>
+      <w:lvlText w:val="%6."/>
+      <w:lvlJc w:val="left"/>
+      <w:pPr>
+        <w:tabs>
+          <w:tab w:val="num" w:pos="4320"/>
+        </w:tabs>
+        <w:ind w:left="4320" w:hanging="360"/>
+      </w:pPr>
+    </w:lvl>
+    <w:lvl w:ilvl="6" w:tentative="1">
+      <w:start w:val="1"/>
+      <w:numFmt w:val="decimal"/>
+      <w:lvlText w:val="%7."/>
+      <w:lvlJc w:val="left"/>
+      <w:pPr>
+        <w:tabs>
+          <w:tab w:val="num" w:pos="5040"/>
+        </w:tabs>
+        <w:ind w:left="5040" w:hanging="360"/>
+      </w:pPr>
+    </w:lvl>
+    <w:lvl w:ilvl="7" w:tentative="1">
+      <w:start w:val="1"/>
+      <w:numFmt w:val="decimal"/>
+      <w:lvlText w:val="%8."/>
+      <w:lvlJc w:val="left"/>
+      <w:pPr>
+        <w:tabs>
+          <w:tab w:val="num" w:pos="5760"/>
+        </w:tabs>
+        <w:ind w:left="5760" w:hanging="360"/>
+      </w:pPr>
+    </w:lvl>
+    <w:lvl w:ilvl="8" w:tentative="1">
+      <w:start w:val="1"/>
+      <w:numFmt w:val="decimal"/>
+      <w:lvlText w:val="%9."/>
+      <w:lvlJc w:val="left"/>
+      <w:pPr>
+        <w:tabs>
+          <w:tab w:val="num" w:pos="6480"/>
+        </w:tabs>
+        <w:ind w:left="6480" w:hanging="360"/>
+      </w:pPr>
+    </w:lvl>
+  </w:abstractNum>
+  <w:abstractNum w:abstractNumId="6" w15:restartNumberingAfterBreak="0">
     <w:nsid w:val="40CE5CB1"/>
     <w:multiLevelType w:val="multilevel"/>
     <w:tmpl w:val="8A52E3C2"/>
@@ -1457,7 +3510,865 @@
       </w:rPr>
     </w:lvl>
   </w:abstractNum>
-  <w:abstractNum w:abstractNumId="4" w15:restartNumberingAfterBreak="0">
+  <w:abstractNum w:abstractNumId="7" w15:restartNumberingAfterBreak="0">
+    <w:nsid w:val="43D220F3"/>
+    <w:multiLevelType w:val="multilevel"/>
+    <w:tmpl w:val="6D003C7A"/>
+    <w:lvl w:ilvl="0">
+      <w:start w:val="1"/>
+      <w:numFmt w:val="bullet"/>
+      <w:lvlText w:val=""/>
+      <w:lvlJc w:val="left"/>
+      <w:pPr>
+        <w:tabs>
+          <w:tab w:val="num" w:pos="720"/>
+        </w:tabs>
+        <w:ind w:left="720" w:hanging="360"/>
+      </w:pPr>
+      <w:rPr>
+        <w:rFonts w:ascii="Symbol" w:hAnsi="Symbol" w:hint="default"/>
+        <w:sz w:val="20"/>
+      </w:rPr>
+    </w:lvl>
+    <w:lvl w:ilvl="1" w:tentative="1">
+      <w:start w:val="1"/>
+      <w:numFmt w:val="bullet"/>
+      <w:lvlText w:val="o"/>
+      <w:lvlJc w:val="left"/>
+      <w:pPr>
+        <w:tabs>
+          <w:tab w:val="num" w:pos="1440"/>
+        </w:tabs>
+        <w:ind w:left="1440" w:hanging="360"/>
+      </w:pPr>
+      <w:rPr>
+        <w:rFonts w:ascii="Courier New" w:hAnsi="Courier New" w:hint="default"/>
+        <w:sz w:val="20"/>
+      </w:rPr>
+    </w:lvl>
+    <w:lvl w:ilvl="2" w:tentative="1">
+      <w:start w:val="1"/>
+      <w:numFmt w:val="bullet"/>
+      <w:lvlText w:val=""/>
+      <w:lvlJc w:val="left"/>
+      <w:pPr>
+        <w:tabs>
+          <w:tab w:val="num" w:pos="2160"/>
+        </w:tabs>
+        <w:ind w:left="2160" w:hanging="360"/>
+      </w:pPr>
+      <w:rPr>
+        <w:rFonts w:ascii="Wingdings" w:hAnsi="Wingdings" w:hint="default"/>
+        <w:sz w:val="20"/>
+      </w:rPr>
+    </w:lvl>
+    <w:lvl w:ilvl="3" w:tentative="1">
+      <w:start w:val="1"/>
+      <w:numFmt w:val="bullet"/>
+      <w:lvlText w:val=""/>
+      <w:lvlJc w:val="left"/>
+      <w:pPr>
+        <w:tabs>
+          <w:tab w:val="num" w:pos="2880"/>
+        </w:tabs>
+        <w:ind w:left="2880" w:hanging="360"/>
+      </w:pPr>
+      <w:rPr>
+        <w:rFonts w:ascii="Wingdings" w:hAnsi="Wingdings" w:hint="default"/>
+        <w:sz w:val="20"/>
+      </w:rPr>
+    </w:lvl>
+    <w:lvl w:ilvl="4" w:tentative="1">
+      <w:start w:val="1"/>
+      <w:numFmt w:val="bullet"/>
+      <w:lvlText w:val=""/>
+      <w:lvlJc w:val="left"/>
+      <w:pPr>
+        <w:tabs>
+          <w:tab w:val="num" w:pos="3600"/>
+        </w:tabs>
+        <w:ind w:left="3600" w:hanging="360"/>
+      </w:pPr>
+      <w:rPr>
+        <w:rFonts w:ascii="Wingdings" w:hAnsi="Wingdings" w:hint="default"/>
+        <w:sz w:val="20"/>
+      </w:rPr>
+    </w:lvl>
+    <w:lvl w:ilvl="5" w:tentative="1">
+      <w:start w:val="1"/>
+      <w:numFmt w:val="bullet"/>
+      <w:lvlText w:val=""/>
+      <w:lvlJc w:val="left"/>
+      <w:pPr>
+        <w:tabs>
+          <w:tab w:val="num" w:pos="4320"/>
+        </w:tabs>
+        <w:ind w:left="4320" w:hanging="360"/>
+      </w:pPr>
+      <w:rPr>
+        <w:rFonts w:ascii="Wingdings" w:hAnsi="Wingdings" w:hint="default"/>
+        <w:sz w:val="20"/>
+      </w:rPr>
+    </w:lvl>
+    <w:lvl w:ilvl="6" w:tentative="1">
+      <w:start w:val="1"/>
+      <w:numFmt w:val="bullet"/>
+      <w:lvlText w:val=""/>
+      <w:lvlJc w:val="left"/>
+      <w:pPr>
+        <w:tabs>
+          <w:tab w:val="num" w:pos="5040"/>
+        </w:tabs>
+        <w:ind w:left="5040" w:hanging="360"/>
+      </w:pPr>
+      <w:rPr>
+        <w:rFonts w:ascii="Wingdings" w:hAnsi="Wingdings" w:hint="default"/>
+        <w:sz w:val="20"/>
+      </w:rPr>
+    </w:lvl>
+    <w:lvl w:ilvl="7" w:tentative="1">
+      <w:start w:val="1"/>
+      <w:numFmt w:val="bullet"/>
+      <w:lvlText w:val=""/>
+      <w:lvlJc w:val="left"/>
+      <w:pPr>
+        <w:tabs>
+          <w:tab w:val="num" w:pos="5760"/>
+        </w:tabs>
+        <w:ind w:left="5760" w:hanging="360"/>
+      </w:pPr>
+      <w:rPr>
+        <w:rFonts w:ascii="Wingdings" w:hAnsi="Wingdings" w:hint="default"/>
+        <w:sz w:val="20"/>
+      </w:rPr>
+    </w:lvl>
+    <w:lvl w:ilvl="8" w:tentative="1">
+      <w:start w:val="1"/>
+      <w:numFmt w:val="bullet"/>
+      <w:lvlText w:val=""/>
+      <w:lvlJc w:val="left"/>
+      <w:pPr>
+        <w:tabs>
+          <w:tab w:val="num" w:pos="6480"/>
+        </w:tabs>
+        <w:ind w:left="6480" w:hanging="360"/>
+      </w:pPr>
+      <w:rPr>
+        <w:rFonts w:ascii="Wingdings" w:hAnsi="Wingdings" w:hint="default"/>
+        <w:sz w:val="20"/>
+      </w:rPr>
+    </w:lvl>
+  </w:abstractNum>
+  <w:abstractNum w:abstractNumId="8" w15:restartNumberingAfterBreak="0">
+    <w:nsid w:val="46DE73D8"/>
+    <w:multiLevelType w:val="multilevel"/>
+    <w:tmpl w:val="01C40EE8"/>
+    <w:lvl w:ilvl="0">
+      <w:start w:val="1"/>
+      <w:numFmt w:val="decimal"/>
+      <w:lvlText w:val="%1."/>
+      <w:lvlJc w:val="left"/>
+      <w:pPr>
+        <w:tabs>
+          <w:tab w:val="num" w:pos="720"/>
+        </w:tabs>
+        <w:ind w:left="720" w:hanging="360"/>
+      </w:pPr>
+    </w:lvl>
+    <w:lvl w:ilvl="1">
+      <w:start w:val="1"/>
+      <w:numFmt w:val="bullet"/>
+      <w:lvlText w:val="o"/>
+      <w:lvlJc w:val="left"/>
+      <w:pPr>
+        <w:tabs>
+          <w:tab w:val="num" w:pos="1440"/>
+        </w:tabs>
+        <w:ind w:left="1440" w:hanging="360"/>
+      </w:pPr>
+      <w:rPr>
+        <w:rFonts w:ascii="Courier New" w:hAnsi="Courier New" w:hint="default"/>
+        <w:sz w:val="20"/>
+      </w:rPr>
+    </w:lvl>
+    <w:lvl w:ilvl="2" w:tentative="1">
+      <w:start w:val="1"/>
+      <w:numFmt w:val="decimal"/>
+      <w:lvlText w:val="%3."/>
+      <w:lvlJc w:val="left"/>
+      <w:pPr>
+        <w:tabs>
+          <w:tab w:val="num" w:pos="2160"/>
+        </w:tabs>
+        <w:ind w:left="2160" w:hanging="360"/>
+      </w:pPr>
+    </w:lvl>
+    <w:lvl w:ilvl="3" w:tentative="1">
+      <w:start w:val="1"/>
+      <w:numFmt w:val="decimal"/>
+      <w:lvlText w:val="%4."/>
+      <w:lvlJc w:val="left"/>
+      <w:pPr>
+        <w:tabs>
+          <w:tab w:val="num" w:pos="2880"/>
+        </w:tabs>
+        <w:ind w:left="2880" w:hanging="360"/>
+      </w:pPr>
+    </w:lvl>
+    <w:lvl w:ilvl="4" w:tentative="1">
+      <w:start w:val="1"/>
+      <w:numFmt w:val="decimal"/>
+      <w:lvlText w:val="%5."/>
+      <w:lvlJc w:val="left"/>
+      <w:pPr>
+        <w:tabs>
+          <w:tab w:val="num" w:pos="3600"/>
+        </w:tabs>
+        <w:ind w:left="3600" w:hanging="360"/>
+      </w:pPr>
+    </w:lvl>
+    <w:lvl w:ilvl="5" w:tentative="1">
+      <w:start w:val="1"/>
+      <w:numFmt w:val="decimal"/>
+      <w:lvlText w:val="%6."/>
+      <w:lvlJc w:val="left"/>
+      <w:pPr>
+        <w:tabs>
+          <w:tab w:val="num" w:pos="4320"/>
+        </w:tabs>
+        <w:ind w:left="4320" w:hanging="360"/>
+      </w:pPr>
+    </w:lvl>
+    <w:lvl w:ilvl="6" w:tentative="1">
+      <w:start w:val="1"/>
+      <w:numFmt w:val="decimal"/>
+      <w:lvlText w:val="%7."/>
+      <w:lvlJc w:val="left"/>
+      <w:pPr>
+        <w:tabs>
+          <w:tab w:val="num" w:pos="5040"/>
+        </w:tabs>
+        <w:ind w:left="5040" w:hanging="360"/>
+      </w:pPr>
+    </w:lvl>
+    <w:lvl w:ilvl="7" w:tentative="1">
+      <w:start w:val="1"/>
+      <w:numFmt w:val="decimal"/>
+      <w:lvlText w:val="%8."/>
+      <w:lvlJc w:val="left"/>
+      <w:pPr>
+        <w:tabs>
+          <w:tab w:val="num" w:pos="5760"/>
+        </w:tabs>
+        <w:ind w:left="5760" w:hanging="360"/>
+      </w:pPr>
+    </w:lvl>
+    <w:lvl w:ilvl="8" w:tentative="1">
+      <w:start w:val="1"/>
+      <w:numFmt w:val="decimal"/>
+      <w:lvlText w:val="%9."/>
+      <w:lvlJc w:val="left"/>
+      <w:pPr>
+        <w:tabs>
+          <w:tab w:val="num" w:pos="6480"/>
+        </w:tabs>
+        <w:ind w:left="6480" w:hanging="360"/>
+      </w:pPr>
+    </w:lvl>
+  </w:abstractNum>
+  <w:abstractNum w:abstractNumId="9" w15:restartNumberingAfterBreak="0">
+    <w:nsid w:val="52FB31D3"/>
+    <w:multiLevelType w:val="multilevel"/>
+    <w:tmpl w:val="73C6E342"/>
+    <w:lvl w:ilvl="0">
+      <w:start w:val="1"/>
+      <w:numFmt w:val="bullet"/>
+      <w:lvlText w:val=""/>
+      <w:lvlJc w:val="left"/>
+      <w:pPr>
+        <w:tabs>
+          <w:tab w:val="num" w:pos="720"/>
+        </w:tabs>
+        <w:ind w:left="720" w:hanging="360"/>
+      </w:pPr>
+      <w:rPr>
+        <w:rFonts w:ascii="Symbol" w:hAnsi="Symbol" w:hint="default"/>
+        <w:sz w:val="20"/>
+      </w:rPr>
+    </w:lvl>
+    <w:lvl w:ilvl="1" w:tentative="1">
+      <w:start w:val="1"/>
+      <w:numFmt w:val="bullet"/>
+      <w:lvlText w:val="o"/>
+      <w:lvlJc w:val="left"/>
+      <w:pPr>
+        <w:tabs>
+          <w:tab w:val="num" w:pos="1440"/>
+        </w:tabs>
+        <w:ind w:left="1440" w:hanging="360"/>
+      </w:pPr>
+      <w:rPr>
+        <w:rFonts w:ascii="Courier New" w:hAnsi="Courier New" w:hint="default"/>
+        <w:sz w:val="20"/>
+      </w:rPr>
+    </w:lvl>
+    <w:lvl w:ilvl="2" w:tentative="1">
+      <w:start w:val="1"/>
+      <w:numFmt w:val="bullet"/>
+      <w:lvlText w:val=""/>
+      <w:lvlJc w:val="left"/>
+      <w:pPr>
+        <w:tabs>
+          <w:tab w:val="num" w:pos="2160"/>
+        </w:tabs>
+        <w:ind w:left="2160" w:hanging="360"/>
+      </w:pPr>
+      <w:rPr>
+        <w:rFonts w:ascii="Wingdings" w:hAnsi="Wingdings" w:hint="default"/>
+        <w:sz w:val="20"/>
+      </w:rPr>
+    </w:lvl>
+    <w:lvl w:ilvl="3" w:tentative="1">
+      <w:start w:val="1"/>
+      <w:numFmt w:val="bullet"/>
+      <w:lvlText w:val=""/>
+      <w:lvlJc w:val="left"/>
+      <w:pPr>
+        <w:tabs>
+          <w:tab w:val="num" w:pos="2880"/>
+        </w:tabs>
+        <w:ind w:left="2880" w:hanging="360"/>
+      </w:pPr>
+      <w:rPr>
+        <w:rFonts w:ascii="Wingdings" w:hAnsi="Wingdings" w:hint="default"/>
+        <w:sz w:val="20"/>
+      </w:rPr>
+    </w:lvl>
+    <w:lvl w:ilvl="4" w:tentative="1">
+      <w:start w:val="1"/>
+      <w:numFmt w:val="bullet"/>
+      <w:lvlText w:val=""/>
+      <w:lvlJc w:val="left"/>
+      <w:pPr>
+        <w:tabs>
+          <w:tab w:val="num" w:pos="3600"/>
+        </w:tabs>
+        <w:ind w:left="3600" w:hanging="360"/>
+      </w:pPr>
+      <w:rPr>
+        <w:rFonts w:ascii="Wingdings" w:hAnsi="Wingdings" w:hint="default"/>
+        <w:sz w:val="20"/>
+      </w:rPr>
+    </w:lvl>
+    <w:lvl w:ilvl="5" w:tentative="1">
+      <w:start w:val="1"/>
+      <w:numFmt w:val="bullet"/>
+      <w:lvlText w:val=""/>
+      <w:lvlJc w:val="left"/>
+      <w:pPr>
+        <w:tabs>
+          <w:tab w:val="num" w:pos="4320"/>
+        </w:tabs>
+        <w:ind w:left="4320" w:hanging="360"/>
+      </w:pPr>
+      <w:rPr>
+        <w:rFonts w:ascii="Wingdings" w:hAnsi="Wingdings" w:hint="default"/>
+        <w:sz w:val="20"/>
+      </w:rPr>
+    </w:lvl>
+    <w:lvl w:ilvl="6" w:tentative="1">
+      <w:start w:val="1"/>
+      <w:numFmt w:val="bullet"/>
+      <w:lvlText w:val=""/>
+      <w:lvlJc w:val="left"/>
+      <w:pPr>
+        <w:tabs>
+          <w:tab w:val="num" w:pos="5040"/>
+        </w:tabs>
+        <w:ind w:left="5040" w:hanging="360"/>
+      </w:pPr>
+      <w:rPr>
+        <w:rFonts w:ascii="Wingdings" w:hAnsi="Wingdings" w:hint="default"/>
+        <w:sz w:val="20"/>
+      </w:rPr>
+    </w:lvl>
+    <w:lvl w:ilvl="7" w:tentative="1">
+      <w:start w:val="1"/>
+      <w:numFmt w:val="bullet"/>
+      <w:lvlText w:val=""/>
+      <w:lvlJc w:val="left"/>
+      <w:pPr>
+        <w:tabs>
+          <w:tab w:val="num" w:pos="5760"/>
+        </w:tabs>
+        <w:ind w:left="5760" w:hanging="360"/>
+      </w:pPr>
+      <w:rPr>
+        <w:rFonts w:ascii="Wingdings" w:hAnsi="Wingdings" w:hint="default"/>
+        <w:sz w:val="20"/>
+      </w:rPr>
+    </w:lvl>
+    <w:lvl w:ilvl="8" w:tentative="1">
+      <w:start w:val="1"/>
+      <w:numFmt w:val="bullet"/>
+      <w:lvlText w:val=""/>
+      <w:lvlJc w:val="left"/>
+      <w:pPr>
+        <w:tabs>
+          <w:tab w:val="num" w:pos="6480"/>
+        </w:tabs>
+        <w:ind w:left="6480" w:hanging="360"/>
+      </w:pPr>
+      <w:rPr>
+        <w:rFonts w:ascii="Wingdings" w:hAnsi="Wingdings" w:hint="default"/>
+        <w:sz w:val="20"/>
+      </w:rPr>
+    </w:lvl>
+  </w:abstractNum>
+  <w:abstractNum w:abstractNumId="10" w15:restartNumberingAfterBreak="0">
+    <w:nsid w:val="548074DA"/>
+    <w:multiLevelType w:val="multilevel"/>
+    <w:tmpl w:val="474A4656"/>
+    <w:lvl w:ilvl="0">
+      <w:start w:val="1"/>
+      <w:numFmt w:val="bullet"/>
+      <w:lvlText w:val=""/>
+      <w:lvlJc w:val="left"/>
+      <w:pPr>
+        <w:tabs>
+          <w:tab w:val="num" w:pos="720"/>
+        </w:tabs>
+        <w:ind w:left="720" w:hanging="360"/>
+      </w:pPr>
+      <w:rPr>
+        <w:rFonts w:ascii="Symbol" w:hAnsi="Symbol" w:hint="default"/>
+        <w:sz w:val="20"/>
+      </w:rPr>
+    </w:lvl>
+    <w:lvl w:ilvl="1" w:tentative="1">
+      <w:start w:val="1"/>
+      <w:numFmt w:val="bullet"/>
+      <w:lvlText w:val="o"/>
+      <w:lvlJc w:val="left"/>
+      <w:pPr>
+        <w:tabs>
+          <w:tab w:val="num" w:pos="1440"/>
+        </w:tabs>
+        <w:ind w:left="1440" w:hanging="360"/>
+      </w:pPr>
+      <w:rPr>
+        <w:rFonts w:ascii="Courier New" w:hAnsi="Courier New" w:hint="default"/>
+        <w:sz w:val="20"/>
+      </w:rPr>
+    </w:lvl>
+    <w:lvl w:ilvl="2" w:tentative="1">
+      <w:start w:val="1"/>
+      <w:numFmt w:val="bullet"/>
+      <w:lvlText w:val=""/>
+      <w:lvlJc w:val="left"/>
+      <w:pPr>
+        <w:tabs>
+          <w:tab w:val="num" w:pos="2160"/>
+        </w:tabs>
+        <w:ind w:left="2160" w:hanging="360"/>
+      </w:pPr>
+      <w:rPr>
+        <w:rFonts w:ascii="Wingdings" w:hAnsi="Wingdings" w:hint="default"/>
+        <w:sz w:val="20"/>
+      </w:rPr>
+    </w:lvl>
+    <w:lvl w:ilvl="3" w:tentative="1">
+      <w:start w:val="1"/>
+      <w:numFmt w:val="bullet"/>
+      <w:lvlText w:val=""/>
+      <w:lvlJc w:val="left"/>
+      <w:pPr>
+        <w:tabs>
+          <w:tab w:val="num" w:pos="2880"/>
+        </w:tabs>
+        <w:ind w:left="2880" w:hanging="360"/>
+      </w:pPr>
+      <w:rPr>
+        <w:rFonts w:ascii="Wingdings" w:hAnsi="Wingdings" w:hint="default"/>
+        <w:sz w:val="20"/>
+      </w:rPr>
+    </w:lvl>
+    <w:lvl w:ilvl="4" w:tentative="1">
+      <w:start w:val="1"/>
+      <w:numFmt w:val="bullet"/>
+      <w:lvlText w:val=""/>
+      <w:lvlJc w:val="left"/>
+      <w:pPr>
+        <w:tabs>
+          <w:tab w:val="num" w:pos="3600"/>
+        </w:tabs>
+        <w:ind w:left="3600" w:hanging="360"/>
+      </w:pPr>
+      <w:rPr>
+        <w:rFonts w:ascii="Wingdings" w:hAnsi="Wingdings" w:hint="default"/>
+        <w:sz w:val="20"/>
+      </w:rPr>
+    </w:lvl>
+    <w:lvl w:ilvl="5" w:tentative="1">
+      <w:start w:val="1"/>
+      <w:numFmt w:val="bullet"/>
+      <w:lvlText w:val=""/>
+      <w:lvlJc w:val="left"/>
+      <w:pPr>
+        <w:tabs>
+          <w:tab w:val="num" w:pos="4320"/>
+        </w:tabs>
+        <w:ind w:left="4320" w:hanging="360"/>
+      </w:pPr>
+      <w:rPr>
+        <w:rFonts w:ascii="Wingdings" w:hAnsi="Wingdings" w:hint="default"/>
+        <w:sz w:val="20"/>
+      </w:rPr>
+    </w:lvl>
+    <w:lvl w:ilvl="6" w:tentative="1">
+      <w:start w:val="1"/>
+      <w:numFmt w:val="bullet"/>
+      <w:lvlText w:val=""/>
+      <w:lvlJc w:val="left"/>
+      <w:pPr>
+        <w:tabs>
+          <w:tab w:val="num" w:pos="5040"/>
+        </w:tabs>
+        <w:ind w:left="5040" w:hanging="360"/>
+      </w:pPr>
+      <w:rPr>
+        <w:rFonts w:ascii="Wingdings" w:hAnsi="Wingdings" w:hint="default"/>
+        <w:sz w:val="20"/>
+      </w:rPr>
+    </w:lvl>
+    <w:lvl w:ilvl="7" w:tentative="1">
+      <w:start w:val="1"/>
+      <w:numFmt w:val="bullet"/>
+      <w:lvlText w:val=""/>
+      <w:lvlJc w:val="left"/>
+      <w:pPr>
+        <w:tabs>
+          <w:tab w:val="num" w:pos="5760"/>
+        </w:tabs>
+        <w:ind w:left="5760" w:hanging="360"/>
+      </w:pPr>
+      <w:rPr>
+        <w:rFonts w:ascii="Wingdings" w:hAnsi="Wingdings" w:hint="default"/>
+        <w:sz w:val="20"/>
+      </w:rPr>
+    </w:lvl>
+    <w:lvl w:ilvl="8" w:tentative="1">
+      <w:start w:val="1"/>
+      <w:numFmt w:val="bullet"/>
+      <w:lvlText w:val=""/>
+      <w:lvlJc w:val="left"/>
+      <w:pPr>
+        <w:tabs>
+          <w:tab w:val="num" w:pos="6480"/>
+        </w:tabs>
+        <w:ind w:left="6480" w:hanging="360"/>
+      </w:pPr>
+      <w:rPr>
+        <w:rFonts w:ascii="Wingdings" w:hAnsi="Wingdings" w:hint="default"/>
+        <w:sz w:val="20"/>
+      </w:rPr>
+    </w:lvl>
+  </w:abstractNum>
+  <w:abstractNum w:abstractNumId="11" w15:restartNumberingAfterBreak="0">
+    <w:nsid w:val="68EE3E73"/>
+    <w:multiLevelType w:val="multilevel"/>
+    <w:tmpl w:val="0AE42A86"/>
+    <w:lvl w:ilvl="0">
+      <w:start w:val="1"/>
+      <w:numFmt w:val="bullet"/>
+      <w:lvlText w:val=""/>
+      <w:lvlJc w:val="left"/>
+      <w:pPr>
+        <w:tabs>
+          <w:tab w:val="num" w:pos="720"/>
+        </w:tabs>
+        <w:ind w:left="720" w:hanging="360"/>
+      </w:pPr>
+      <w:rPr>
+        <w:rFonts w:ascii="Symbol" w:hAnsi="Symbol" w:hint="default"/>
+        <w:sz w:val="20"/>
+      </w:rPr>
+    </w:lvl>
+    <w:lvl w:ilvl="1">
+      <w:start w:val="1"/>
+      <w:numFmt w:val="decimal"/>
+      <w:lvlText w:val="%2."/>
+      <w:lvlJc w:val="left"/>
+      <w:pPr>
+        <w:tabs>
+          <w:tab w:val="num" w:pos="1440"/>
+        </w:tabs>
+        <w:ind w:left="1440" w:hanging="360"/>
+      </w:pPr>
+    </w:lvl>
+    <w:lvl w:ilvl="2" w:tentative="1">
+      <w:start w:val="1"/>
+      <w:numFmt w:val="bullet"/>
+      <w:lvlText w:val=""/>
+      <w:lvlJc w:val="left"/>
+      <w:pPr>
+        <w:tabs>
+          <w:tab w:val="num" w:pos="2160"/>
+        </w:tabs>
+        <w:ind w:left="2160" w:hanging="360"/>
+      </w:pPr>
+      <w:rPr>
+        <w:rFonts w:ascii="Wingdings" w:hAnsi="Wingdings" w:hint="default"/>
+        <w:sz w:val="20"/>
+      </w:rPr>
+    </w:lvl>
+    <w:lvl w:ilvl="3" w:tentative="1">
+      <w:start w:val="1"/>
+      <w:numFmt w:val="bullet"/>
+      <w:lvlText w:val=""/>
+      <w:lvlJc w:val="left"/>
+      <w:pPr>
+        <w:tabs>
+          <w:tab w:val="num" w:pos="2880"/>
+        </w:tabs>
+        <w:ind w:left="2880" w:hanging="360"/>
+      </w:pPr>
+      <w:rPr>
+        <w:rFonts w:ascii="Wingdings" w:hAnsi="Wingdings" w:hint="default"/>
+        <w:sz w:val="20"/>
+      </w:rPr>
+    </w:lvl>
+    <w:lvl w:ilvl="4" w:tentative="1">
+      <w:start w:val="1"/>
+      <w:numFmt w:val="bullet"/>
+      <w:lvlText w:val=""/>
+      <w:lvlJc w:val="left"/>
+      <w:pPr>
+        <w:tabs>
+          <w:tab w:val="num" w:pos="3600"/>
+        </w:tabs>
+        <w:ind w:left="3600" w:hanging="360"/>
+      </w:pPr>
+      <w:rPr>
+        <w:rFonts w:ascii="Wingdings" w:hAnsi="Wingdings" w:hint="default"/>
+        <w:sz w:val="20"/>
+      </w:rPr>
+    </w:lvl>
+    <w:lvl w:ilvl="5" w:tentative="1">
+      <w:start w:val="1"/>
+      <w:numFmt w:val="bullet"/>
+      <w:lvlText w:val=""/>
+      <w:lvlJc w:val="left"/>
+      <w:pPr>
+        <w:tabs>
+          <w:tab w:val="num" w:pos="4320"/>
+        </w:tabs>
+        <w:ind w:left="4320" w:hanging="360"/>
+      </w:pPr>
+      <w:rPr>
+        <w:rFonts w:ascii="Wingdings" w:hAnsi="Wingdings" w:hint="default"/>
+        <w:sz w:val="20"/>
+      </w:rPr>
+    </w:lvl>
+    <w:lvl w:ilvl="6" w:tentative="1">
+      <w:start w:val="1"/>
+      <w:numFmt w:val="bullet"/>
+      <w:lvlText w:val=""/>
+      <w:lvlJc w:val="left"/>
+      <w:pPr>
+        <w:tabs>
+          <w:tab w:val="num" w:pos="5040"/>
+        </w:tabs>
+        <w:ind w:left="5040" w:hanging="360"/>
+      </w:pPr>
+      <w:rPr>
+        <w:rFonts w:ascii="Wingdings" w:hAnsi="Wingdings" w:hint="default"/>
+        <w:sz w:val="20"/>
+      </w:rPr>
+    </w:lvl>
+    <w:lvl w:ilvl="7" w:tentative="1">
+      <w:start w:val="1"/>
+      <w:numFmt w:val="bullet"/>
+      <w:lvlText w:val=""/>
+      <w:lvlJc w:val="left"/>
+      <w:pPr>
+        <w:tabs>
+          <w:tab w:val="num" w:pos="5760"/>
+        </w:tabs>
+        <w:ind w:left="5760" w:hanging="360"/>
+      </w:pPr>
+      <w:rPr>
+        <w:rFonts w:ascii="Wingdings" w:hAnsi="Wingdings" w:hint="default"/>
+        <w:sz w:val="20"/>
+      </w:rPr>
+    </w:lvl>
+    <w:lvl w:ilvl="8" w:tentative="1">
+      <w:start w:val="1"/>
+      <w:numFmt w:val="bullet"/>
+      <w:lvlText w:val=""/>
+      <w:lvlJc w:val="left"/>
+      <w:pPr>
+        <w:tabs>
+          <w:tab w:val="num" w:pos="6480"/>
+        </w:tabs>
+        <w:ind w:left="6480" w:hanging="360"/>
+      </w:pPr>
+      <w:rPr>
+        <w:rFonts w:ascii="Wingdings" w:hAnsi="Wingdings" w:hint="default"/>
+        <w:sz w:val="20"/>
+      </w:rPr>
+    </w:lvl>
+  </w:abstractNum>
+  <w:abstractNum w:abstractNumId="12" w15:restartNumberingAfterBreak="0">
+    <w:nsid w:val="750D582F"/>
+    <w:multiLevelType w:val="multilevel"/>
+    <w:tmpl w:val="71345DEC"/>
+    <w:lvl w:ilvl="0">
+      <w:start w:val="1"/>
+      <w:numFmt w:val="bullet"/>
+      <w:lvlText w:val=""/>
+      <w:lvlJc w:val="left"/>
+      <w:pPr>
+        <w:tabs>
+          <w:tab w:val="num" w:pos="720"/>
+        </w:tabs>
+        <w:ind w:left="720" w:hanging="360"/>
+      </w:pPr>
+      <w:rPr>
+        <w:rFonts w:ascii="Symbol" w:hAnsi="Symbol" w:hint="default"/>
+        <w:sz w:val="20"/>
+      </w:rPr>
+    </w:lvl>
+    <w:lvl w:ilvl="1" w:tentative="1">
+      <w:start w:val="1"/>
+      <w:numFmt w:val="bullet"/>
+      <w:lvlText w:val="o"/>
+      <w:lvlJc w:val="left"/>
+      <w:pPr>
+        <w:tabs>
+          <w:tab w:val="num" w:pos="1440"/>
+        </w:tabs>
+        <w:ind w:left="1440" w:hanging="360"/>
+      </w:pPr>
+      <w:rPr>
+        <w:rFonts w:ascii="Courier New" w:hAnsi="Courier New" w:hint="default"/>
+        <w:sz w:val="20"/>
+      </w:rPr>
+    </w:lvl>
+    <w:lvl w:ilvl="2" w:tentative="1">
+      <w:start w:val="1"/>
+      <w:numFmt w:val="bullet"/>
+      <w:lvlText w:val=""/>
+      <w:lvlJc w:val="left"/>
+      <w:pPr>
+        <w:tabs>
+          <w:tab w:val="num" w:pos="2160"/>
+        </w:tabs>
+        <w:ind w:left="2160" w:hanging="360"/>
+      </w:pPr>
+      <w:rPr>
+        <w:rFonts w:ascii="Wingdings" w:hAnsi="Wingdings" w:hint="default"/>
+        <w:sz w:val="20"/>
+      </w:rPr>
+    </w:lvl>
+    <w:lvl w:ilvl="3" w:tentative="1">
+      <w:start w:val="1"/>
+      <w:numFmt w:val="bullet"/>
+      <w:lvlText w:val=""/>
+      <w:lvlJc w:val="left"/>
+      <w:pPr>
+        <w:tabs>
+          <w:tab w:val="num" w:pos="2880"/>
+        </w:tabs>
+        <w:ind w:left="2880" w:hanging="360"/>
+      </w:pPr>
+      <w:rPr>
+        <w:rFonts w:ascii="Wingdings" w:hAnsi="Wingdings" w:hint="default"/>
+        <w:sz w:val="20"/>
+      </w:rPr>
+    </w:lvl>
+    <w:lvl w:ilvl="4" w:tentative="1">
+      <w:start w:val="1"/>
+      <w:numFmt w:val="bullet"/>
+      <w:lvlText w:val=""/>
+      <w:lvlJc w:val="left"/>
+      <w:pPr>
+        <w:tabs>
+          <w:tab w:val="num" w:pos="3600"/>
+        </w:tabs>
+        <w:ind w:left="3600" w:hanging="360"/>
+      </w:pPr>
+      <w:rPr>
+        <w:rFonts w:ascii="Wingdings" w:hAnsi="Wingdings" w:hint="default"/>
+        <w:sz w:val="20"/>
+      </w:rPr>
+    </w:lvl>
+    <w:lvl w:ilvl="5" w:tentative="1">
+      <w:start w:val="1"/>
+      <w:numFmt w:val="bullet"/>
+      <w:lvlText w:val=""/>
+      <w:lvlJc w:val="left"/>
+      <w:pPr>
+        <w:tabs>
+          <w:tab w:val="num" w:pos="4320"/>
+        </w:tabs>
+        <w:ind w:left="4320" w:hanging="360"/>
+      </w:pPr>
+      <w:rPr>
+        <w:rFonts w:ascii="Wingdings" w:hAnsi="Wingdings" w:hint="default"/>
+        <w:sz w:val="20"/>
+      </w:rPr>
+    </w:lvl>
+    <w:lvl w:ilvl="6" w:tentative="1">
+      <w:start w:val="1"/>
+      <w:numFmt w:val="bullet"/>
+      <w:lvlText w:val=""/>
+      <w:lvlJc w:val="left"/>
+      <w:pPr>
+        <w:tabs>
+          <w:tab w:val="num" w:pos="5040"/>
+        </w:tabs>
+        <w:ind w:left="5040" w:hanging="360"/>
+      </w:pPr>
+      <w:rPr>
+        <w:rFonts w:ascii="Wingdings" w:hAnsi="Wingdings" w:hint="default"/>
+        <w:sz w:val="20"/>
+      </w:rPr>
+    </w:lvl>
+    <w:lvl w:ilvl="7" w:tentative="1">
+      <w:start w:val="1"/>
+      <w:numFmt w:val="bullet"/>
+      <w:lvlText w:val=""/>
+      <w:lvlJc w:val="left"/>
+      <w:pPr>
+        <w:tabs>
+          <w:tab w:val="num" w:pos="5760"/>
+        </w:tabs>
+        <w:ind w:left="5760" w:hanging="360"/>
+      </w:pPr>
+      <w:rPr>
+        <w:rFonts w:ascii="Wingdings" w:hAnsi="Wingdings" w:hint="default"/>
+        <w:sz w:val="20"/>
+      </w:rPr>
+    </w:lvl>
+    <w:lvl w:ilvl="8" w:tentative="1">
+      <w:start w:val="1"/>
+      <w:numFmt w:val="bullet"/>
+      <w:lvlText w:val=""/>
+      <w:lvlJc w:val="left"/>
+      <w:pPr>
+        <w:tabs>
+          <w:tab w:val="num" w:pos="6480"/>
+        </w:tabs>
+        <w:ind w:left="6480" w:hanging="360"/>
+      </w:pPr>
+      <w:rPr>
+        <w:rFonts w:ascii="Wingdings" w:hAnsi="Wingdings" w:hint="default"/>
+        <w:sz w:val="20"/>
+      </w:rPr>
+    </w:lvl>
+  </w:abstractNum>
+  <w:abstractNum w:abstractNumId="13" w15:restartNumberingAfterBreak="0">
     <w:nsid w:val="7D20094E"/>
     <w:multiLevelType w:val="multilevel"/>
     <w:tmpl w:val="49523250"/>
@@ -1607,10 +4518,10 @@
     </w:lvl>
   </w:abstractNum>
   <w:num w:numId="1" w16cid:durableId="319385860">
-    <w:abstractNumId w:val="3"/>
+    <w:abstractNumId w:val="6"/>
   </w:num>
   <w:num w:numId="2" w16cid:durableId="1216086953">
-    <w:abstractNumId w:val="4"/>
+    <w:abstractNumId w:val="13"/>
   </w:num>
   <w:num w:numId="3" w16cid:durableId="1842352295">
     <w:abstractNumId w:val="2"/>
@@ -1620,6 +4531,33 @@
   </w:num>
   <w:num w:numId="5" w16cid:durableId="1764522650">
     <w:abstractNumId w:val="1"/>
+  </w:num>
+  <w:num w:numId="6" w16cid:durableId="9989061">
+    <w:abstractNumId w:val="9"/>
+  </w:num>
+  <w:num w:numId="7" w16cid:durableId="818616729">
+    <w:abstractNumId w:val="7"/>
+  </w:num>
+  <w:num w:numId="8" w16cid:durableId="1627422008">
+    <w:abstractNumId w:val="5"/>
+  </w:num>
+  <w:num w:numId="9" w16cid:durableId="901646276">
+    <w:abstractNumId w:val="4"/>
+  </w:num>
+  <w:num w:numId="10" w16cid:durableId="1024669057">
+    <w:abstractNumId w:val="3"/>
+  </w:num>
+  <w:num w:numId="11" w16cid:durableId="375663767">
+    <w:abstractNumId w:val="8"/>
+  </w:num>
+  <w:num w:numId="12" w16cid:durableId="1405952785">
+    <w:abstractNumId w:val="10"/>
+  </w:num>
+  <w:num w:numId="13" w16cid:durableId="1469128835">
+    <w:abstractNumId w:val="11"/>
+  </w:num>
+  <w:num w:numId="14" w16cid:durableId="1273319868">
+    <w:abstractNumId w:val="12"/>
   </w:num>
 </w:numbering>
 </file>

</xml_diff>